<commit_message>
Exercise 5 and 6 completed
</commit_message>
<xml_diff>
--- a/H1/H1.docx
+++ b/H1/H1.docx
@@ -1927,59 +1927,1505 @@
     </w:p>
     <w:p>
       <w:pPr>
+        <w:rPr>
+          <w:b/>
+          <w:bCs/>
+        </w:rPr>
+      </w:pPr>
+      <w:r>
+        <w:rPr>
+          <w:b/>
+          <w:bCs/>
+        </w:rPr>
+        <w:t>(a) Apply the Find-S algorithm for the example sequence 1, 2, 3, 4.</w:t>
+      </w:r>
+    </w:p>
+    <w:p>
+      <w:pPr>
+        <w:rPr>
+          <w:rFonts w:asciiTheme="minorBidi" w:hAnsiTheme="minorBidi"/>
+        </w:rPr>
+      </w:pPr>
+      <w:r>
+        <w:rPr>
+          <w:rFonts w:asciiTheme="minorBidi" w:hAnsiTheme="minorBidi"/>
+        </w:rPr>
+        <w:t xml:space="preserve">The most specific hypothesis </w:t>
+      </w:r>
+      <m:oMath>
+        <m:r>
+          <w:rPr>
+            <w:rFonts w:ascii="Cambria Math" w:hAnsi="Cambria Math"/>
+          </w:rPr>
+          <m:t>h=(</m:t>
+        </m:r>
+        <m:r>
+          <m:rPr>
+            <m:sty m:val="p"/>
+          </m:rPr>
+          <w:rPr>
+            <w:rFonts w:ascii="Cambria Math" w:hAnsi="Cambria Math"/>
+          </w:rPr>
+          <m:t>∅</m:t>
+        </m:r>
+        <m:r>
+          <w:rPr>
+            <w:rFonts w:ascii="Cambria Math" w:hAnsi="Cambria Math"/>
+          </w:rPr>
+          <m:t>,</m:t>
+        </m:r>
+        <m:r>
+          <m:rPr>
+            <m:sty m:val="p"/>
+          </m:rPr>
+          <w:rPr>
+            <w:rFonts w:ascii="Cambria Math" w:hAnsi="Cambria Math"/>
+          </w:rPr>
+          <m:t>∅</m:t>
+        </m:r>
+        <m:r>
+          <w:rPr>
+            <w:rFonts w:ascii="Cambria Math" w:hAnsi="Cambria Math"/>
+          </w:rPr>
+          <m:t>,</m:t>
+        </m:r>
+        <m:r>
+          <m:rPr>
+            <m:sty m:val="p"/>
+          </m:rPr>
+          <w:rPr>
+            <w:rFonts w:ascii="Cambria Math" w:hAnsi="Cambria Math"/>
+          </w:rPr>
+          <m:t>∅</m:t>
+        </m:r>
+        <m:r>
+          <w:rPr>
+            <w:rFonts w:ascii="Cambria Math" w:hAnsi="Cambria Math"/>
+          </w:rPr>
+          <m:t>,</m:t>
+        </m:r>
+        <m:r>
+          <m:rPr>
+            <m:sty m:val="p"/>
+          </m:rPr>
+          <w:rPr>
+            <w:rFonts w:ascii="Cambria Math" w:hAnsi="Cambria Math"/>
+          </w:rPr>
+          <m:t>∅</m:t>
+        </m:r>
+        <m:r>
+          <w:rPr>
+            <w:rFonts w:ascii="Cambria Math" w:hAnsi="Cambria Math"/>
+          </w:rPr>
+          <m:t>)</m:t>
+        </m:r>
+      </m:oMath>
+      <w:r>
+        <w:rPr>
+          <w:rFonts w:asciiTheme="minorBidi" w:hAnsiTheme="minorBidi"/>
+        </w:rPr>
+        <w:t>.</w:t>
+      </w:r>
+    </w:p>
+    <w:p>
+      <w:pPr>
+        <w:numPr>
+          <w:ilvl w:val="0"/>
+          <w:numId w:val="10"/>
+        </w:numPr>
+        <w:suppressAutoHyphens/>
+        <w:autoSpaceDN w:val="0"/>
+        <w:spacing w:line="276" w:lineRule="auto"/>
+        <w:rPr>
+          <w:rFonts w:asciiTheme="minorBidi" w:hAnsiTheme="minorBidi"/>
+        </w:rPr>
+      </w:pPr>
+      <w:proofErr w:type="spellStart"/>
+      <w:r>
+        <w:rPr>
+          <w:rFonts w:asciiTheme="minorBidi" w:hAnsiTheme="minorBidi"/>
+        </w:rPr>
+        <w:t>Seq</w:t>
+      </w:r>
+      <w:proofErr w:type="spellEnd"/>
+      <w:r>
+        <w:rPr>
+          <w:rFonts w:asciiTheme="minorBidi" w:hAnsiTheme="minorBidi"/>
+        </w:rPr>
+        <w:t xml:space="preserve"> 1 — positive: (Monday, no, </w:t>
+      </w:r>
+      <w:proofErr w:type="spellStart"/>
+      <w:r>
+        <w:rPr>
+          <w:rFonts w:asciiTheme="minorBidi" w:hAnsiTheme="minorBidi"/>
+        </w:rPr>
+        <w:t>easygoing</w:t>
+      </w:r>
+      <w:proofErr w:type="spellEnd"/>
+      <w:r>
+        <w:rPr>
+          <w:rFonts w:asciiTheme="minorBidi" w:hAnsiTheme="minorBidi"/>
+        </w:rPr>
+        <w:t xml:space="preserve">, evening) </w:t>
+      </w:r>
+      <w:r>
+        <w:rPr>
+          <w:rFonts w:ascii="Cambria Math" w:hAnsi="Cambria Math" w:cs="Cambria Math"/>
+        </w:rPr>
+        <w:t>⇒</w:t>
+      </w:r>
+      <w:r>
+        <w:rPr>
+          <w:rFonts w:asciiTheme="minorBidi" w:hAnsiTheme="minorBidi"/>
+        </w:rPr>
+        <w:t xml:space="preserve"> set</w:t>
+      </w:r>
+      <w:r>
+        <w:rPr>
+          <w:rFonts w:asciiTheme="minorBidi" w:hAnsiTheme="minorBidi"/>
+        </w:rPr>
+        <w:br/>
+      </w:r>
+      <m:oMath>
+        <m:r>
+          <w:rPr>
+            <w:rFonts w:ascii="Cambria Math" w:hAnsi="Cambria Math"/>
+          </w:rPr>
+          <m:t>h=(</m:t>
+        </m:r>
+        <m:r>
+          <m:rPr>
+            <m:nor/>
+          </m:rPr>
+          <w:rPr>
+            <w:rFonts w:asciiTheme="minorBidi" w:hAnsiTheme="minorBidi"/>
+          </w:rPr>
+          <m:t>Monday</m:t>
+        </m:r>
+        <m:r>
+          <w:rPr>
+            <w:rFonts w:ascii="Cambria Math" w:hAnsi="Cambria Math"/>
+          </w:rPr>
+          <m:t>,</m:t>
+        </m:r>
+        <m:r>
+          <m:rPr>
+            <m:nor/>
+          </m:rPr>
+          <w:rPr>
+            <w:rFonts w:asciiTheme="minorBidi" w:hAnsiTheme="minorBidi"/>
+          </w:rPr>
+          <m:t xml:space="preserve"> no</m:t>
+        </m:r>
+        <m:r>
+          <w:rPr>
+            <w:rFonts w:ascii="Cambria Math" w:hAnsi="Cambria Math"/>
+          </w:rPr>
+          <m:t>,</m:t>
+        </m:r>
+        <m:r>
+          <m:rPr>
+            <m:nor/>
+          </m:rPr>
+          <w:rPr>
+            <w:rFonts w:asciiTheme="minorBidi" w:hAnsiTheme="minorBidi"/>
+          </w:rPr>
+          <m:t xml:space="preserve"> easygoing</m:t>
+        </m:r>
+        <m:r>
+          <w:rPr>
+            <w:rFonts w:ascii="Cambria Math" w:hAnsi="Cambria Math"/>
+          </w:rPr>
+          <m:t>,</m:t>
+        </m:r>
+        <m:r>
+          <m:rPr>
+            <m:nor/>
+          </m:rPr>
+          <w:rPr>
+            <w:rFonts w:asciiTheme="minorBidi" w:hAnsiTheme="minorBidi"/>
+          </w:rPr>
+          <m:t xml:space="preserve"> evening</m:t>
+        </m:r>
+        <m:r>
+          <w:rPr>
+            <w:rFonts w:ascii="Cambria Math" w:hAnsi="Cambria Math"/>
+          </w:rPr>
+          <m:t>)</m:t>
+        </m:r>
+      </m:oMath>
+      <w:r>
+        <w:rPr>
+          <w:rFonts w:asciiTheme="minorBidi" w:hAnsiTheme="minorBidi"/>
+        </w:rPr>
+        <w:t>.</w:t>
+      </w:r>
+    </w:p>
+    <w:p>
+      <w:pPr>
+        <w:numPr>
+          <w:ilvl w:val="0"/>
+          <w:numId w:val="10"/>
+        </w:numPr>
+        <w:suppressAutoHyphens/>
+        <w:autoSpaceDN w:val="0"/>
+        <w:spacing w:line="276" w:lineRule="auto"/>
+        <w:rPr>
+          <w:rFonts w:asciiTheme="minorBidi" w:hAnsiTheme="minorBidi"/>
+        </w:rPr>
+      </w:pPr>
+      <w:proofErr w:type="spellStart"/>
+      <w:r>
+        <w:rPr>
+          <w:rFonts w:asciiTheme="minorBidi" w:hAnsiTheme="minorBidi"/>
+        </w:rPr>
+        <w:t>Seq</w:t>
+      </w:r>
+      <w:proofErr w:type="spellEnd"/>
+      <w:r>
+        <w:rPr>
+          <w:rFonts w:asciiTheme="minorBidi" w:hAnsiTheme="minorBidi"/>
+        </w:rPr>
+        <w:t xml:space="preserve"> 2 — negative: ignore.</w:t>
+      </w:r>
+    </w:p>
+    <w:p>
+      <w:pPr>
+        <w:numPr>
+          <w:ilvl w:val="0"/>
+          <w:numId w:val="10"/>
+        </w:numPr>
+        <w:suppressAutoHyphens/>
+        <w:autoSpaceDN w:val="0"/>
+        <w:spacing w:line="276" w:lineRule="auto"/>
+        <w:rPr>
+          <w:rFonts w:asciiTheme="minorBidi" w:hAnsiTheme="minorBidi"/>
+        </w:rPr>
+      </w:pPr>
+      <w:proofErr w:type="spellStart"/>
+      <w:r>
+        <w:rPr>
+          <w:rFonts w:asciiTheme="minorBidi" w:hAnsiTheme="minorBidi"/>
+        </w:rPr>
+        <w:t>Seq</w:t>
+      </w:r>
+      <w:proofErr w:type="spellEnd"/>
+      <w:r>
+        <w:rPr>
+          <w:rFonts w:asciiTheme="minorBidi" w:hAnsiTheme="minorBidi"/>
+        </w:rPr>
+        <w:t xml:space="preserve"> 3 — negative: ignore.</w:t>
+      </w:r>
+    </w:p>
+    <w:p>
+      <w:pPr>
+        <w:numPr>
+          <w:ilvl w:val="0"/>
+          <w:numId w:val="10"/>
+        </w:numPr>
+        <w:suppressAutoHyphens/>
+        <w:autoSpaceDN w:val="0"/>
+        <w:spacing w:line="276" w:lineRule="auto"/>
+        <w:rPr>
+          <w:rFonts w:asciiTheme="minorBidi" w:hAnsiTheme="minorBidi"/>
+        </w:rPr>
+      </w:pPr>
+      <w:proofErr w:type="spellStart"/>
+      <w:r>
+        <w:rPr>
+          <w:rFonts w:asciiTheme="minorBidi" w:hAnsiTheme="minorBidi"/>
+        </w:rPr>
+        <w:t>Seq</w:t>
+      </w:r>
+      <w:proofErr w:type="spellEnd"/>
+      <w:r>
+        <w:rPr>
+          <w:rFonts w:asciiTheme="minorBidi" w:hAnsiTheme="minorBidi"/>
+        </w:rPr>
+        <w:t xml:space="preserve"> 4 — positive: (Monday, no, </w:t>
+      </w:r>
+      <w:proofErr w:type="spellStart"/>
+      <w:r>
+        <w:rPr>
+          <w:rFonts w:asciiTheme="minorBidi" w:hAnsiTheme="minorBidi"/>
+        </w:rPr>
+        <w:t>easygoing</w:t>
+      </w:r>
+      <w:proofErr w:type="spellEnd"/>
+      <w:r>
+        <w:rPr>
+          <w:rFonts w:asciiTheme="minorBidi" w:hAnsiTheme="minorBidi"/>
+        </w:rPr>
+        <w:t xml:space="preserve">, morning). </w:t>
+      </w:r>
+    </w:p>
+    <w:p>
+      <w:pPr>
+        <w:ind w:left="720"/>
+        <w:rPr>
+          <w:rFonts w:asciiTheme="minorBidi" w:hAnsiTheme="minorBidi"/>
+        </w:rPr>
+      </w:pPr>
+      <w:r>
+        <w:rPr>
+          <w:rFonts w:asciiTheme="minorBidi" w:hAnsiTheme="minorBidi"/>
+        </w:rPr>
+        <w:t xml:space="preserve">Compare to current </w:t>
+      </w:r>
+      <m:oMath>
+        <m:r>
+          <w:rPr>
+            <w:rFonts w:ascii="Cambria Math" w:hAnsi="Cambria Math"/>
+          </w:rPr>
+          <m:t>h</m:t>
+        </m:r>
+      </m:oMath>
+      <w:r>
+        <w:rPr>
+          <w:rFonts w:asciiTheme="minorBidi" w:hAnsiTheme="minorBidi"/>
+        </w:rPr>
+        <w:t xml:space="preserve">. </w:t>
+      </w:r>
+    </w:p>
+    <w:p>
+      <w:pPr>
+        <w:ind w:left="720"/>
+        <w:rPr>
+          <w:rFonts w:asciiTheme="minorBidi" w:hAnsiTheme="minorBidi"/>
+        </w:rPr>
+      </w:pPr>
+      <w:r>
+        <w:rPr>
+          <w:rFonts w:asciiTheme="minorBidi" w:hAnsiTheme="minorBidi"/>
+        </w:rPr>
+        <w:lastRenderedPageBreak/>
+        <w:t xml:space="preserve">Final </w:t>
+      </w:r>
+      <m:oMath>
+        <m:r>
+          <w:rPr>
+            <w:rFonts w:ascii="Cambria Math" w:hAnsi="Cambria Math"/>
+          </w:rPr>
+          <m:t>h=(</m:t>
+        </m:r>
+        <m:r>
+          <m:rPr>
+            <m:nor/>
+          </m:rPr>
+          <w:rPr>
+            <w:rFonts w:asciiTheme="minorBidi" w:hAnsiTheme="minorBidi"/>
+          </w:rPr>
+          <m:t>Monday</m:t>
+        </m:r>
+        <m:r>
+          <w:rPr>
+            <w:rFonts w:ascii="Cambria Math" w:hAnsi="Cambria Math"/>
+          </w:rPr>
+          <m:t>,</m:t>
+        </m:r>
+        <m:r>
+          <m:rPr>
+            <m:nor/>
+          </m:rPr>
+          <w:rPr>
+            <w:rFonts w:asciiTheme="minorBidi" w:hAnsiTheme="minorBidi"/>
+          </w:rPr>
+          <m:t xml:space="preserve"> no</m:t>
+        </m:r>
+        <m:r>
+          <w:rPr>
+            <w:rFonts w:ascii="Cambria Math" w:hAnsi="Cambria Math"/>
+          </w:rPr>
+          <m:t>,</m:t>
+        </m:r>
+        <m:r>
+          <m:rPr>
+            <m:nor/>
+          </m:rPr>
+          <w:rPr>
+            <w:rFonts w:asciiTheme="minorBidi" w:hAnsiTheme="minorBidi"/>
+          </w:rPr>
+          <m:t xml:space="preserve"> easygoing</m:t>
+        </m:r>
+        <m:r>
+          <w:rPr>
+            <w:rFonts w:ascii="Cambria Math" w:hAnsi="Cambria Math"/>
+          </w:rPr>
+          <m:t>,</m:t>
+        </m:r>
+        <m:r>
+          <m:rPr>
+            <m:nor/>
+          </m:rPr>
+          <w:rPr>
+            <w:rFonts w:asciiTheme="minorBidi" w:hAnsiTheme="minorBidi"/>
+          </w:rPr>
+          <m:t xml:space="preserve"> ?</m:t>
+        </m:r>
+        <m:r>
+          <w:rPr>
+            <w:rFonts w:ascii="Cambria Math" w:hAnsi="Cambria Math"/>
+          </w:rPr>
+          <m:t>)</m:t>
+        </m:r>
+      </m:oMath>
+      <w:r>
+        <w:rPr>
+          <w:rFonts w:asciiTheme="minorBidi" w:hAnsiTheme="minorBidi"/>
+        </w:rPr>
+        <w:t>.</w:t>
+      </w:r>
+    </w:p>
+    <w:p>
+      <w:pPr>
+        <w:rPr>
+          <w:rFonts w:asciiTheme="minorBidi" w:hAnsiTheme="minorBidi"/>
+          <w:b/>
+          <w:bCs/>
+        </w:rPr>
+      </w:pPr>
+      <w:r>
+        <w:rPr>
+          <w:rFonts w:asciiTheme="minorBidi" w:hAnsiTheme="minorBidi"/>
+          <w:b/>
+          <w:bCs/>
+        </w:rPr>
+        <w:t>b) Apply the Candidate-Elimination algorithm for the example sequence 1, 2, 3, 4, and identify the boundary sets HS and HG.</w:t>
+      </w:r>
+    </w:p>
+    <w:p>
+      <w:pPr>
+        <w:rPr>
+          <w:rFonts w:asciiTheme="minorBidi" w:hAnsiTheme="minorBidi"/>
+        </w:rPr>
+      </w:pPr>
+      <w:r>
+        <w:rPr>
+          <w:rFonts w:asciiTheme="minorBidi" w:hAnsiTheme="minorBidi"/>
+        </w:rPr>
+        <w:t>Initialize:</w:t>
+      </w:r>
+    </w:p>
+    <w:p>
+      <w:pPr>
+        <w:numPr>
+          <w:ilvl w:val="0"/>
+          <w:numId w:val="11"/>
+        </w:numPr>
+        <w:suppressAutoHyphens/>
+        <w:autoSpaceDN w:val="0"/>
+        <w:spacing w:line="276" w:lineRule="auto"/>
+        <w:rPr>
+          <w:rFonts w:asciiTheme="minorBidi" w:hAnsiTheme="minorBidi"/>
+        </w:rPr>
+      </w:pPr>
+      <m:oMath>
+        <m:r>
+          <w:rPr>
+            <w:rFonts w:ascii="Cambria Math" w:hAnsi="Cambria Math"/>
+          </w:rPr>
+          <m:t>S={(</m:t>
+        </m:r>
+        <m:r>
+          <m:rPr>
+            <m:sty m:val="p"/>
+          </m:rPr>
+          <w:rPr>
+            <w:rFonts w:ascii="Cambria Math" w:hAnsi="Cambria Math"/>
+          </w:rPr>
+          <m:t>∅</m:t>
+        </m:r>
+        <m:r>
+          <w:rPr>
+            <w:rFonts w:ascii="Cambria Math" w:hAnsi="Cambria Math"/>
+          </w:rPr>
+          <m:t>,</m:t>
+        </m:r>
+        <m:r>
+          <m:rPr>
+            <m:sty m:val="p"/>
+          </m:rPr>
+          <w:rPr>
+            <w:rFonts w:ascii="Cambria Math" w:hAnsi="Cambria Math"/>
+          </w:rPr>
+          <m:t>∅</m:t>
+        </m:r>
+        <m:r>
+          <w:rPr>
+            <w:rFonts w:ascii="Cambria Math" w:hAnsi="Cambria Math"/>
+          </w:rPr>
+          <m:t>,</m:t>
+        </m:r>
+        <m:r>
+          <m:rPr>
+            <m:sty m:val="p"/>
+          </m:rPr>
+          <w:rPr>
+            <w:rFonts w:ascii="Cambria Math" w:hAnsi="Cambria Math"/>
+          </w:rPr>
+          <m:t>∅</m:t>
+        </m:r>
+        <m:r>
+          <w:rPr>
+            <w:rFonts w:ascii="Cambria Math" w:hAnsi="Cambria Math"/>
+          </w:rPr>
+          <m:t>,</m:t>
+        </m:r>
+        <m:r>
+          <m:rPr>
+            <m:sty m:val="p"/>
+          </m:rPr>
+          <w:rPr>
+            <w:rFonts w:ascii="Cambria Math" w:hAnsi="Cambria Math"/>
+          </w:rPr>
+          <m:t>∅</m:t>
+        </m:r>
+        <m:r>
+          <w:rPr>
+            <w:rFonts w:ascii="Cambria Math" w:hAnsi="Cambria Math"/>
+          </w:rPr>
+          <m:t>)}</m:t>
+        </m:r>
+      </m:oMath>
+    </w:p>
+    <w:p>
+      <w:pPr>
+        <w:numPr>
+          <w:ilvl w:val="0"/>
+          <w:numId w:val="11"/>
+        </w:numPr>
+        <w:suppressAutoHyphens/>
+        <w:autoSpaceDN w:val="0"/>
+        <w:spacing w:line="276" w:lineRule="auto"/>
+        <w:rPr>
+          <w:rFonts w:asciiTheme="minorBidi" w:hAnsiTheme="minorBidi"/>
+        </w:rPr>
+      </w:pPr>
+      <m:oMath>
+        <m:r>
+          <w:rPr>
+            <w:rFonts w:ascii="Cambria Math" w:hAnsi="Cambria Math"/>
+          </w:rPr>
+          <m:t>G={(?,?,?,?)}</m:t>
+        </m:r>
+      </m:oMath>
+    </w:p>
+    <w:p>
+      <w:pPr>
+        <w:rPr>
+          <w:rFonts w:asciiTheme="minorBidi" w:hAnsiTheme="minorBidi"/>
+        </w:rPr>
+      </w:pPr>
+      <w:proofErr w:type="spellStart"/>
+      <w:r>
+        <w:rPr>
+          <w:rFonts w:asciiTheme="minorBidi" w:hAnsiTheme="minorBidi"/>
+        </w:rPr>
+        <w:t>Seq</w:t>
+      </w:r>
+      <w:proofErr w:type="spellEnd"/>
+      <w:r>
+        <w:rPr>
+          <w:rFonts w:asciiTheme="minorBidi" w:hAnsiTheme="minorBidi"/>
+        </w:rPr>
+        <w:t xml:space="preserve"> 1: positive (Monday, no, </w:t>
+      </w:r>
+      <w:proofErr w:type="spellStart"/>
+      <w:r>
+        <w:rPr>
+          <w:rFonts w:asciiTheme="minorBidi" w:hAnsiTheme="minorBidi"/>
+        </w:rPr>
+        <w:t>easygoing</w:t>
+      </w:r>
+      <w:proofErr w:type="spellEnd"/>
+      <w:r>
+        <w:rPr>
+          <w:rFonts w:asciiTheme="minorBidi" w:hAnsiTheme="minorBidi"/>
+        </w:rPr>
+        <w:t>, evening)</w:t>
+      </w:r>
+    </w:p>
+    <w:p>
+      <w:pPr>
+        <w:numPr>
+          <w:ilvl w:val="0"/>
+          <w:numId w:val="12"/>
+        </w:numPr>
+        <w:suppressAutoHyphens/>
+        <w:autoSpaceDN w:val="0"/>
+        <w:spacing w:line="276" w:lineRule="auto"/>
+        <w:rPr>
+          <w:rFonts w:asciiTheme="minorBidi" w:hAnsiTheme="minorBidi"/>
+        </w:rPr>
+      </w:pPr>
+      <m:oMath>
+        <m:r>
+          <w:rPr>
+            <w:rFonts w:ascii="Cambria Math" w:hAnsi="Cambria Math"/>
+          </w:rPr>
+          <m:t>S={(</m:t>
+        </m:r>
+        <m:r>
+          <m:rPr>
+            <m:nor/>
+          </m:rPr>
+          <w:rPr>
+            <w:rFonts w:asciiTheme="minorBidi" w:hAnsiTheme="minorBidi"/>
+          </w:rPr>
+          <m:t>Monday</m:t>
+        </m:r>
+        <m:r>
+          <w:rPr>
+            <w:rFonts w:ascii="Cambria Math" w:hAnsi="Cambria Math"/>
+          </w:rPr>
+          <m:t>,</m:t>
+        </m:r>
+        <m:r>
+          <m:rPr>
+            <m:nor/>
+          </m:rPr>
+          <w:rPr>
+            <w:rFonts w:asciiTheme="minorBidi" w:hAnsiTheme="minorBidi"/>
+          </w:rPr>
+          <m:t>no</m:t>
+        </m:r>
+        <m:r>
+          <w:rPr>
+            <w:rFonts w:ascii="Cambria Math" w:hAnsi="Cambria Math"/>
+          </w:rPr>
+          <m:t>,</m:t>
+        </m:r>
+        <m:r>
+          <m:rPr>
+            <m:nor/>
+          </m:rPr>
+          <w:rPr>
+            <w:rFonts w:asciiTheme="minorBidi" w:hAnsiTheme="minorBidi"/>
+          </w:rPr>
+          <m:t>easygoing</m:t>
+        </m:r>
+        <m:r>
+          <w:rPr>
+            <w:rFonts w:ascii="Cambria Math" w:hAnsi="Cambria Math"/>
+          </w:rPr>
+          <m:t>,</m:t>
+        </m:r>
+        <m:r>
+          <m:rPr>
+            <m:nor/>
+          </m:rPr>
+          <w:rPr>
+            <w:rFonts w:asciiTheme="minorBidi" w:hAnsiTheme="minorBidi"/>
+          </w:rPr>
+          <m:t>evening</m:t>
+        </m:r>
+        <m:r>
+          <w:rPr>
+            <w:rFonts w:ascii="Cambria Math" w:hAnsi="Cambria Math"/>
+          </w:rPr>
+          <m:t>)}</m:t>
+        </m:r>
+      </m:oMath>
+    </w:p>
+    <w:p>
+      <w:pPr>
+        <w:numPr>
+          <w:ilvl w:val="0"/>
+          <w:numId w:val="12"/>
+        </w:numPr>
+        <w:suppressAutoHyphens/>
+        <w:autoSpaceDN w:val="0"/>
+        <w:spacing w:line="276" w:lineRule="auto"/>
+        <w:rPr>
+          <w:rFonts w:asciiTheme="minorBidi" w:hAnsiTheme="minorBidi"/>
+        </w:rPr>
+      </w:pPr>
+      <w:r>
+        <w:rPr>
+          <w:rFonts w:asciiTheme="minorBidi" w:hAnsiTheme="minorBidi"/>
+        </w:rPr>
+        <w:t xml:space="preserve">G = </w:t>
+      </w:r>
+      <m:oMath>
+        <m:r>
+          <w:rPr>
+            <w:rFonts w:ascii="Cambria Math" w:hAnsi="Cambria Math"/>
+          </w:rPr>
+          <m:t>{(?,?,?,?)}</m:t>
+        </m:r>
+      </m:oMath>
+    </w:p>
+    <w:p>
+      <w:pPr>
+        <w:rPr>
+          <w:rFonts w:asciiTheme="minorBidi" w:hAnsiTheme="minorBidi"/>
+        </w:rPr>
+      </w:pPr>
+      <w:proofErr w:type="spellStart"/>
+      <w:r>
+        <w:rPr>
+          <w:rFonts w:asciiTheme="minorBidi" w:hAnsiTheme="minorBidi"/>
+        </w:rPr>
+        <w:t>Seq</w:t>
+      </w:r>
+      <w:proofErr w:type="spellEnd"/>
+      <w:r>
+        <w:rPr>
+          <w:rFonts w:asciiTheme="minorBidi" w:hAnsiTheme="minorBidi"/>
+        </w:rPr>
+        <w:t xml:space="preserve"> 2: negative (Monday, no, annoyed, evening)</w:t>
+      </w:r>
+    </w:p>
+    <w:p>
+      <w:pPr>
+        <w:rPr>
+          <w:rFonts w:asciiTheme="minorBidi" w:hAnsiTheme="minorBidi"/>
+        </w:rPr>
+      </w:pPr>
+      <w:r>
+        <w:rPr>
+          <w:rFonts w:asciiTheme="minorBidi" w:hAnsiTheme="minorBidi"/>
+        </w:rPr>
+        <w:t>After ex2:</w:t>
+      </w:r>
+    </w:p>
+    <w:p>
+      <w:pPr>
+        <w:numPr>
+          <w:ilvl w:val="0"/>
+          <w:numId w:val="13"/>
+        </w:numPr>
+        <w:suppressAutoHyphens/>
+        <w:autoSpaceDN w:val="0"/>
+        <w:spacing w:line="276" w:lineRule="auto"/>
+        <w:rPr>
+          <w:rFonts w:asciiTheme="minorBidi" w:hAnsiTheme="minorBidi"/>
+        </w:rPr>
+      </w:pPr>
+      <w:r>
+        <w:rPr>
+          <w:rFonts w:asciiTheme="minorBidi" w:hAnsiTheme="minorBidi"/>
+        </w:rPr>
+        <w:t xml:space="preserve">S = </w:t>
+      </w:r>
+      <w:proofErr w:type="gramStart"/>
+      <w:r>
+        <w:rPr>
+          <w:rFonts w:asciiTheme="minorBidi" w:hAnsiTheme="minorBidi"/>
+        </w:rPr>
+        <w:t>{ (</w:t>
+      </w:r>
+      <w:proofErr w:type="gramEnd"/>
+      <w:r>
+        <w:rPr>
+          <w:rFonts w:asciiTheme="minorBidi" w:hAnsiTheme="minorBidi"/>
+        </w:rPr>
+        <w:t xml:space="preserve">Monday, no, </w:t>
+      </w:r>
+      <w:proofErr w:type="spellStart"/>
+      <w:r>
+        <w:rPr>
+          <w:rFonts w:asciiTheme="minorBidi" w:hAnsiTheme="minorBidi"/>
+        </w:rPr>
+        <w:t>easygoing</w:t>
+      </w:r>
+      <w:proofErr w:type="spellEnd"/>
+      <w:r>
+        <w:rPr>
+          <w:rFonts w:asciiTheme="minorBidi" w:hAnsiTheme="minorBidi"/>
+        </w:rPr>
+        <w:t>, evening</w:t>
+      </w:r>
+      <w:proofErr w:type="gramStart"/>
+      <w:r>
+        <w:rPr>
+          <w:rFonts w:asciiTheme="minorBidi" w:hAnsiTheme="minorBidi"/>
+        </w:rPr>
+        <w:t>) }</w:t>
+      </w:r>
+      <w:proofErr w:type="gramEnd"/>
+    </w:p>
+    <w:p>
+      <w:pPr>
+        <w:numPr>
+          <w:ilvl w:val="0"/>
+          <w:numId w:val="13"/>
+        </w:numPr>
+        <w:suppressAutoHyphens/>
+        <w:autoSpaceDN w:val="0"/>
+        <w:spacing w:line="276" w:lineRule="auto"/>
+        <w:rPr>
+          <w:rFonts w:asciiTheme="minorBidi" w:hAnsiTheme="minorBidi"/>
+        </w:rPr>
+      </w:pPr>
+      <w:r>
+        <w:rPr>
+          <w:rFonts w:asciiTheme="minorBidi" w:hAnsiTheme="minorBidi"/>
+        </w:rPr>
+        <w:t xml:space="preserve">G = </w:t>
+      </w:r>
+      <w:proofErr w:type="gramStart"/>
+      <w:r>
+        <w:rPr>
+          <w:rFonts w:asciiTheme="minorBidi" w:hAnsiTheme="minorBidi"/>
+        </w:rPr>
+        <w:t>{ (?,</w:t>
+      </w:r>
+      <w:proofErr w:type="gramEnd"/>
+      <w:r>
+        <w:rPr>
+          <w:rFonts w:asciiTheme="minorBidi" w:hAnsiTheme="minorBidi"/>
+        </w:rPr>
+        <w:t xml:space="preserve"> ?, </w:t>
+      </w:r>
+      <w:proofErr w:type="spellStart"/>
+      <w:r>
+        <w:rPr>
+          <w:rFonts w:asciiTheme="minorBidi" w:hAnsiTheme="minorBidi"/>
+        </w:rPr>
+        <w:t>easygoing</w:t>
+      </w:r>
+      <w:proofErr w:type="spellEnd"/>
+      <w:proofErr w:type="gramStart"/>
+      <w:r>
+        <w:rPr>
+          <w:rFonts w:asciiTheme="minorBidi" w:hAnsiTheme="minorBidi"/>
+        </w:rPr>
+        <w:t>, ?</w:t>
+      </w:r>
+      <w:proofErr w:type="gramEnd"/>
+      <w:r>
+        <w:rPr>
+          <w:rFonts w:asciiTheme="minorBidi" w:hAnsiTheme="minorBidi"/>
+        </w:rPr>
+        <w:t>) }</w:t>
+      </w:r>
+    </w:p>
+    <w:p>
+      <w:pPr>
+        <w:rPr>
+          <w:rFonts w:asciiTheme="minorBidi" w:hAnsiTheme="minorBidi"/>
+        </w:rPr>
+      </w:pPr>
+      <w:proofErr w:type="spellStart"/>
+      <w:r>
+        <w:rPr>
+          <w:rFonts w:asciiTheme="minorBidi" w:hAnsiTheme="minorBidi"/>
+        </w:rPr>
+        <w:t>Seq</w:t>
+      </w:r>
+      <w:proofErr w:type="spellEnd"/>
+      <w:r>
+        <w:rPr>
+          <w:rFonts w:asciiTheme="minorBidi" w:hAnsiTheme="minorBidi"/>
+        </w:rPr>
+        <w:t xml:space="preserve"> 3: negative (Saturday, yes, </w:t>
+      </w:r>
+      <w:proofErr w:type="spellStart"/>
+      <w:r>
+        <w:rPr>
+          <w:rFonts w:asciiTheme="minorBidi" w:hAnsiTheme="minorBidi"/>
+        </w:rPr>
+        <w:t>easygoing</w:t>
+      </w:r>
+      <w:proofErr w:type="spellEnd"/>
+      <w:r>
+        <w:rPr>
+          <w:rFonts w:asciiTheme="minorBidi" w:hAnsiTheme="minorBidi"/>
+        </w:rPr>
+        <w:t>, lunchtime)</w:t>
+      </w:r>
+    </w:p>
+    <w:p>
+      <w:pPr>
         <w:pStyle w:val="ListParagraph"/>
         <w:numPr>
           <w:ilvl w:val="0"/>
-          <w:numId w:val="7"/>
+          <w:numId w:val="13"/>
         </w:numPr>
-        <w:jc w:val="both"/>
-        <w:rPr>
-          <w:rFonts w:ascii="Arial" w:hAnsi="Arial" w:cs="Arial"/>
-        </w:rPr>
-      </w:pPr>
-      <w:r>
-        <w:rPr>
-          <w:rFonts w:ascii="Arial" w:hAnsi="Arial" w:cs="Arial"/>
-        </w:rPr>
-        <w:t>Apply the Find-S algorithm for the example sequence 1, 2, 3, 4.</w:t>
-      </w:r>
+        <w:suppressAutoHyphens/>
+        <w:autoSpaceDN w:val="0"/>
+        <w:spacing w:line="276" w:lineRule="auto"/>
+        <w:rPr>
+          <w:rFonts w:asciiTheme="minorBidi" w:hAnsiTheme="minorBidi"/>
+        </w:rPr>
+      </w:pPr>
+      <w:r>
+        <w:rPr>
+          <w:rFonts w:asciiTheme="minorBidi" w:hAnsiTheme="minorBidi"/>
+        </w:rPr>
+        <w:t xml:space="preserve">S = </w:t>
+      </w:r>
+      <w:proofErr w:type="gramStart"/>
+      <w:r>
+        <w:rPr>
+          <w:rFonts w:asciiTheme="minorBidi" w:hAnsiTheme="minorBidi"/>
+        </w:rPr>
+        <w:t>{ (</w:t>
+      </w:r>
+      <w:proofErr w:type="gramEnd"/>
+      <w:r>
+        <w:rPr>
+          <w:rFonts w:asciiTheme="minorBidi" w:hAnsiTheme="minorBidi"/>
+        </w:rPr>
+        <w:t xml:space="preserve">Monday, no, </w:t>
+      </w:r>
+      <w:proofErr w:type="spellStart"/>
+      <w:r>
+        <w:rPr>
+          <w:rFonts w:asciiTheme="minorBidi" w:hAnsiTheme="minorBidi"/>
+        </w:rPr>
+        <w:t>easygoing</w:t>
+      </w:r>
+      <w:proofErr w:type="spellEnd"/>
+      <w:r>
+        <w:rPr>
+          <w:rFonts w:asciiTheme="minorBidi" w:hAnsiTheme="minorBidi"/>
+        </w:rPr>
+        <w:t>, evening</w:t>
+      </w:r>
+      <w:proofErr w:type="gramStart"/>
+      <w:r>
+        <w:rPr>
+          <w:rFonts w:asciiTheme="minorBidi" w:hAnsiTheme="minorBidi"/>
+        </w:rPr>
+        <w:t>) }</w:t>
+      </w:r>
+      <w:proofErr w:type="gramEnd"/>
     </w:p>
     <w:p>
       <w:pPr>
         <w:pStyle w:val="ListParagraph"/>
         <w:numPr>
           <w:ilvl w:val="0"/>
-          <w:numId w:val="7"/>
+          <w:numId w:val="13"/>
         </w:numPr>
-        <w:jc w:val="both"/>
-        <w:rPr>
-          <w:rFonts w:ascii="Arial" w:hAnsi="Arial" w:cs="Arial"/>
-        </w:rPr>
-      </w:pPr>
-      <w:r>
-        <w:rPr>
-          <w:rFonts w:ascii="Arial" w:hAnsi="Arial" w:cs="Arial"/>
-        </w:rPr>
-        <w:t>Apply the Candidate-Elimination algorithm for the example sequence 1, 2, 3, 4, and identify the boundary sets HS and HG.</w:t>
-      </w:r>
-    </w:p>
-    <w:p>
-      <w:pPr>
-        <w:pStyle w:val="ListParagraph"/>
+        <w:suppressAutoHyphens/>
+        <w:autoSpaceDN w:val="0"/>
+        <w:spacing w:line="276" w:lineRule="auto"/>
+        <w:rPr>
+          <w:rFonts w:asciiTheme="minorBidi" w:hAnsiTheme="minorBidi"/>
+        </w:rPr>
+      </w:pPr>
+      <w:r>
+        <w:rPr>
+          <w:rFonts w:asciiTheme="minorBidi" w:hAnsiTheme="minorBidi"/>
+        </w:rPr>
+        <w:t xml:space="preserve">G = </w:t>
+      </w:r>
+      <w:proofErr w:type="gramStart"/>
+      <w:r>
+        <w:rPr>
+          <w:rFonts w:asciiTheme="minorBidi" w:hAnsiTheme="minorBidi"/>
+        </w:rPr>
+        <w:t>{ (</w:t>
+      </w:r>
+      <w:proofErr w:type="gramEnd"/>
+      <w:r>
+        <w:rPr>
+          <w:rFonts w:asciiTheme="minorBidi" w:hAnsiTheme="minorBidi"/>
+        </w:rPr>
+        <w:t>Monday</w:t>
+      </w:r>
+      <w:proofErr w:type="gramStart"/>
+      <w:r>
+        <w:rPr>
+          <w:rFonts w:asciiTheme="minorBidi" w:hAnsiTheme="minorBidi"/>
+        </w:rPr>
+        <w:t>, ?</w:t>
+      </w:r>
+      <w:proofErr w:type="gramEnd"/>
+      <w:r>
+        <w:rPr>
+          <w:rFonts w:asciiTheme="minorBidi" w:hAnsiTheme="minorBidi"/>
+        </w:rPr>
+        <w:t xml:space="preserve">, </w:t>
+      </w:r>
+      <w:proofErr w:type="spellStart"/>
+      <w:r>
+        <w:rPr>
+          <w:rFonts w:asciiTheme="minorBidi" w:hAnsiTheme="minorBidi"/>
+        </w:rPr>
+        <w:t>easygoing</w:t>
+      </w:r>
+      <w:proofErr w:type="spellEnd"/>
+      <w:proofErr w:type="gramStart"/>
+      <w:r>
+        <w:rPr>
+          <w:rFonts w:asciiTheme="minorBidi" w:hAnsiTheme="minorBidi"/>
+        </w:rPr>
+        <w:t>, ?</w:t>
+      </w:r>
+      <w:proofErr w:type="gramEnd"/>
+      <w:r>
+        <w:rPr>
+          <w:rFonts w:asciiTheme="minorBidi" w:hAnsiTheme="minorBidi"/>
+        </w:rPr>
+        <w:t xml:space="preserve">), </w:t>
+      </w:r>
+      <w:proofErr w:type="gramStart"/>
+      <w:r>
+        <w:rPr>
+          <w:rFonts w:asciiTheme="minorBidi" w:hAnsiTheme="minorBidi"/>
+        </w:rPr>
+        <w:t>(?,</w:t>
+      </w:r>
+      <w:proofErr w:type="gramEnd"/>
+      <w:r>
+        <w:rPr>
+          <w:rFonts w:asciiTheme="minorBidi" w:hAnsiTheme="minorBidi"/>
+        </w:rPr>
+        <w:t xml:space="preserve"> no, </w:t>
+      </w:r>
+      <w:proofErr w:type="spellStart"/>
+      <w:r>
+        <w:rPr>
+          <w:rFonts w:asciiTheme="minorBidi" w:hAnsiTheme="minorBidi"/>
+        </w:rPr>
+        <w:t>easygoing</w:t>
+      </w:r>
+      <w:proofErr w:type="spellEnd"/>
+      <w:proofErr w:type="gramStart"/>
+      <w:r>
+        <w:rPr>
+          <w:rFonts w:asciiTheme="minorBidi" w:hAnsiTheme="minorBidi"/>
+        </w:rPr>
+        <w:t>, ?</w:t>
+      </w:r>
+      <w:proofErr w:type="gramEnd"/>
+      <w:r>
+        <w:rPr>
+          <w:rFonts w:asciiTheme="minorBidi" w:hAnsiTheme="minorBidi"/>
+        </w:rPr>
+        <w:t xml:space="preserve">), </w:t>
+      </w:r>
+      <w:proofErr w:type="gramStart"/>
+      <w:r>
+        <w:rPr>
+          <w:rFonts w:asciiTheme="minorBidi" w:hAnsiTheme="minorBidi"/>
+        </w:rPr>
+        <w:t>(?,</w:t>
+      </w:r>
+      <w:proofErr w:type="gramEnd"/>
+      <w:r>
+        <w:rPr>
+          <w:rFonts w:asciiTheme="minorBidi" w:hAnsiTheme="minorBidi"/>
+        </w:rPr>
+        <w:t xml:space="preserve"> ?, </w:t>
+      </w:r>
+      <w:proofErr w:type="spellStart"/>
+      <w:r>
+        <w:rPr>
+          <w:rFonts w:asciiTheme="minorBidi" w:hAnsiTheme="minorBidi"/>
+        </w:rPr>
+        <w:t>easygoing</w:t>
+      </w:r>
+      <w:proofErr w:type="spellEnd"/>
+      <w:r>
+        <w:rPr>
+          <w:rFonts w:asciiTheme="minorBidi" w:hAnsiTheme="minorBidi"/>
+        </w:rPr>
+        <w:t>, evening</w:t>
+      </w:r>
+      <w:proofErr w:type="gramStart"/>
+      <w:r>
+        <w:rPr>
+          <w:rFonts w:asciiTheme="minorBidi" w:hAnsiTheme="minorBidi"/>
+        </w:rPr>
+        <w:t>) }</w:t>
+      </w:r>
+      <w:proofErr w:type="gramEnd"/>
+    </w:p>
+    <w:p>
+      <w:pPr>
+        <w:rPr>
+          <w:rFonts w:asciiTheme="minorBidi" w:hAnsiTheme="minorBidi"/>
+        </w:rPr>
+      </w:pPr>
+      <w:r>
+        <w:rPr>
+          <w:rFonts w:asciiTheme="minorBidi" w:hAnsiTheme="minorBidi"/>
+        </w:rPr>
+        <w:t xml:space="preserve">After </w:t>
+      </w:r>
+      <w:proofErr w:type="spellStart"/>
+      <w:r>
+        <w:rPr>
+          <w:rFonts w:asciiTheme="minorBidi" w:hAnsiTheme="minorBidi"/>
+        </w:rPr>
+        <w:t>Seq</w:t>
+      </w:r>
+      <w:proofErr w:type="spellEnd"/>
+      <w:r>
+        <w:rPr>
+          <w:rFonts w:asciiTheme="minorBidi" w:hAnsiTheme="minorBidi"/>
+        </w:rPr>
+        <w:t xml:space="preserve"> 4: positive (Monday, no, </w:t>
+      </w:r>
+      <w:proofErr w:type="spellStart"/>
+      <w:r>
+        <w:rPr>
+          <w:rFonts w:asciiTheme="minorBidi" w:hAnsiTheme="minorBidi"/>
+        </w:rPr>
+        <w:t>easygoing</w:t>
+      </w:r>
+      <w:proofErr w:type="spellEnd"/>
+      <w:r>
+        <w:rPr>
+          <w:rFonts w:asciiTheme="minorBidi" w:hAnsiTheme="minorBidi"/>
+        </w:rPr>
+        <w:t>, morning)</w:t>
+      </w:r>
+    </w:p>
+    <w:p>
+      <w:pPr>
+        <w:rPr>
+          <w:rFonts w:asciiTheme="minorBidi" w:hAnsiTheme="minorBidi"/>
+        </w:rPr>
+      </w:pPr>
+      <w:r>
+        <w:rPr>
+          <w:rFonts w:asciiTheme="minorBidi" w:hAnsiTheme="minorBidi"/>
+        </w:rPr>
+        <w:t>Final boundary sets after all 4 sequences:</w:t>
+      </w:r>
+    </w:p>
+    <w:p>
+      <w:pPr>
         <w:numPr>
           <w:ilvl w:val="0"/>
-          <w:numId w:val="7"/>
+          <w:numId w:val="14"/>
         </w:numPr>
-        <w:jc w:val="both"/>
-        <w:rPr>
-          <w:rFonts w:ascii="Arial" w:hAnsi="Arial" w:cs="Arial"/>
-        </w:rPr>
-      </w:pPr>
-      <w:r>
-        <w:rPr>
-          <w:rFonts w:ascii="Arial" w:hAnsi="Arial" w:cs="Arial"/>
-        </w:rPr>
-        <w:t>What is the version space HD for this example?</w:t>
+        <w:suppressAutoHyphens/>
+        <w:autoSpaceDN w:val="0"/>
+        <w:spacing w:line="276" w:lineRule="auto"/>
+        <w:rPr>
+          <w:rFonts w:asciiTheme="minorBidi" w:hAnsiTheme="minorBidi"/>
+        </w:rPr>
+      </w:pPr>
+      <w:r>
+        <w:rPr>
+          <w:rFonts w:asciiTheme="minorBidi" w:hAnsiTheme="minorBidi"/>
+          <w:b/>
+          <w:bCs/>
+        </w:rPr>
+        <w:t>HS (specific boundary)</w:t>
+      </w:r>
+      <w:r>
+        <w:rPr>
+          <w:rFonts w:asciiTheme="minorBidi" w:hAnsiTheme="minorBidi"/>
+        </w:rPr>
+        <w:t xml:space="preserve"> = </w:t>
+      </w:r>
+      <w:proofErr w:type="gramStart"/>
+      <w:r>
+        <w:rPr>
+          <w:rFonts w:asciiTheme="minorBidi" w:hAnsiTheme="minorBidi"/>
+        </w:rPr>
+        <w:t>{ (</w:t>
+      </w:r>
+      <w:proofErr w:type="gramEnd"/>
+      <w:r>
+        <w:rPr>
+          <w:rFonts w:asciiTheme="minorBidi" w:hAnsiTheme="minorBidi"/>
+        </w:rPr>
+        <w:t xml:space="preserve">Monday, no, </w:t>
+      </w:r>
+      <w:proofErr w:type="spellStart"/>
+      <w:r>
+        <w:rPr>
+          <w:rFonts w:asciiTheme="minorBidi" w:hAnsiTheme="minorBidi"/>
+        </w:rPr>
+        <w:t>easygoing</w:t>
+      </w:r>
+      <w:proofErr w:type="spellEnd"/>
+      <w:proofErr w:type="gramStart"/>
+      <w:r>
+        <w:rPr>
+          <w:rFonts w:asciiTheme="minorBidi" w:hAnsiTheme="minorBidi"/>
+        </w:rPr>
+        <w:t>, ?</w:t>
+      </w:r>
+      <w:proofErr w:type="gramEnd"/>
+      <w:r>
+        <w:rPr>
+          <w:rFonts w:asciiTheme="minorBidi" w:hAnsiTheme="minorBidi"/>
+        </w:rPr>
+        <w:t>) }</w:t>
+      </w:r>
+    </w:p>
+    <w:p>
+      <w:pPr>
+        <w:numPr>
+          <w:ilvl w:val="0"/>
+          <w:numId w:val="14"/>
+        </w:numPr>
+        <w:suppressAutoHyphens/>
+        <w:autoSpaceDN w:val="0"/>
+        <w:spacing w:line="276" w:lineRule="auto"/>
+        <w:rPr>
+          <w:rFonts w:asciiTheme="minorBidi" w:hAnsiTheme="minorBidi"/>
+        </w:rPr>
+      </w:pPr>
+      <w:r>
+        <w:rPr>
+          <w:rFonts w:asciiTheme="minorBidi" w:hAnsiTheme="minorBidi"/>
+          <w:b/>
+          <w:bCs/>
+        </w:rPr>
+        <w:t>HG (general boundary)</w:t>
+      </w:r>
+      <w:r>
+        <w:rPr>
+          <w:rFonts w:asciiTheme="minorBidi" w:hAnsiTheme="minorBidi"/>
+        </w:rPr>
+        <w:t xml:space="preserve"> = </w:t>
+      </w:r>
+      <w:proofErr w:type="gramStart"/>
+      <w:r>
+        <w:rPr>
+          <w:rFonts w:asciiTheme="minorBidi" w:hAnsiTheme="minorBidi"/>
+        </w:rPr>
+        <w:t>{ (</w:t>
+      </w:r>
+      <w:proofErr w:type="gramEnd"/>
+      <w:r>
+        <w:rPr>
+          <w:rFonts w:asciiTheme="minorBidi" w:hAnsiTheme="minorBidi"/>
+        </w:rPr>
+        <w:t>Monday</w:t>
+      </w:r>
+      <w:proofErr w:type="gramStart"/>
+      <w:r>
+        <w:rPr>
+          <w:rFonts w:asciiTheme="minorBidi" w:hAnsiTheme="minorBidi"/>
+        </w:rPr>
+        <w:t>, ?</w:t>
+      </w:r>
+      <w:proofErr w:type="gramEnd"/>
+      <w:r>
+        <w:rPr>
+          <w:rFonts w:asciiTheme="minorBidi" w:hAnsiTheme="minorBidi"/>
+        </w:rPr>
+        <w:t xml:space="preserve">, </w:t>
+      </w:r>
+      <w:proofErr w:type="spellStart"/>
+      <w:r>
+        <w:rPr>
+          <w:rFonts w:asciiTheme="minorBidi" w:hAnsiTheme="minorBidi"/>
+        </w:rPr>
+        <w:t>easygoing</w:t>
+      </w:r>
+      <w:proofErr w:type="spellEnd"/>
+      <w:proofErr w:type="gramStart"/>
+      <w:r>
+        <w:rPr>
+          <w:rFonts w:asciiTheme="minorBidi" w:hAnsiTheme="minorBidi"/>
+        </w:rPr>
+        <w:t>, ?</w:t>
+      </w:r>
+      <w:proofErr w:type="gramEnd"/>
+      <w:r>
+        <w:rPr>
+          <w:rFonts w:asciiTheme="minorBidi" w:hAnsiTheme="minorBidi"/>
+        </w:rPr>
+        <w:t xml:space="preserve">), </w:t>
+      </w:r>
+      <w:proofErr w:type="gramStart"/>
+      <w:r>
+        <w:rPr>
+          <w:rFonts w:asciiTheme="minorBidi" w:hAnsiTheme="minorBidi"/>
+        </w:rPr>
+        <w:t>(?,</w:t>
+      </w:r>
+      <w:proofErr w:type="gramEnd"/>
+      <w:r>
+        <w:rPr>
+          <w:rFonts w:asciiTheme="minorBidi" w:hAnsiTheme="minorBidi"/>
+        </w:rPr>
+        <w:t xml:space="preserve"> no, </w:t>
+      </w:r>
+      <w:proofErr w:type="spellStart"/>
+      <w:r>
+        <w:rPr>
+          <w:rFonts w:asciiTheme="minorBidi" w:hAnsiTheme="minorBidi"/>
+        </w:rPr>
+        <w:t>easygoing</w:t>
+      </w:r>
+      <w:proofErr w:type="spellEnd"/>
+      <w:proofErr w:type="gramStart"/>
+      <w:r>
+        <w:rPr>
+          <w:rFonts w:asciiTheme="minorBidi" w:hAnsiTheme="minorBidi"/>
+        </w:rPr>
+        <w:t>, ?</w:t>
+      </w:r>
+      <w:proofErr w:type="gramEnd"/>
+      <w:r>
+        <w:rPr>
+          <w:rFonts w:asciiTheme="minorBidi" w:hAnsiTheme="minorBidi"/>
+        </w:rPr>
+        <w:t>) }</w:t>
+      </w:r>
+    </w:p>
+    <w:p>
+      <w:pPr>
+        <w:rPr>
+          <w:rFonts w:asciiTheme="minorBidi" w:hAnsiTheme="minorBidi"/>
+        </w:rPr>
+      </w:pPr>
+    </w:p>
+    <w:p>
+      <w:pPr>
+        <w:rPr>
+          <w:rFonts w:asciiTheme="minorBidi" w:hAnsiTheme="minorBidi"/>
+          <w:b/>
+          <w:bCs/>
+        </w:rPr>
+      </w:pPr>
+      <w:r>
+        <w:rPr>
+          <w:rFonts w:asciiTheme="minorBidi" w:hAnsiTheme="minorBidi"/>
+          <w:b/>
+          <w:bCs/>
+        </w:rPr>
+        <w:t>(c) What is the version space HD for this example?</w:t>
+      </w:r>
+    </w:p>
+    <w:p>
+      <w:pPr>
+        <w:rPr>
+          <w:rFonts w:asciiTheme="minorBidi" w:hAnsiTheme="minorBidi"/>
+        </w:rPr>
+      </w:pPr>
+      <w:r>
+        <w:rPr>
+          <w:rFonts w:asciiTheme="minorBidi" w:hAnsiTheme="minorBidi"/>
+        </w:rPr>
+        <w:t>The version space is:</w:t>
+      </w:r>
+    </w:p>
+    <w:p>
+      <w:pPr>
+        <w:rPr>
+          <w:rFonts w:asciiTheme="minorBidi" w:hAnsiTheme="minorBidi"/>
+        </w:rPr>
+      </w:pPr>
+      <w:r>
+        <w:rPr>
+          <w:rFonts w:asciiTheme="minorBidi" w:hAnsiTheme="minorBidi"/>
+          <w:b/>
+          <w:bCs/>
+        </w:rPr>
+        <w:t xml:space="preserve">HD = </w:t>
+      </w:r>
+      <w:proofErr w:type="gramStart"/>
+      <w:r>
+        <w:rPr>
+          <w:rFonts w:asciiTheme="minorBidi" w:hAnsiTheme="minorBidi"/>
+        </w:rPr>
+        <w:t>{ (</w:t>
+      </w:r>
+      <w:proofErr w:type="gramEnd"/>
+      <w:r>
+        <w:rPr>
+          <w:rFonts w:asciiTheme="minorBidi" w:hAnsiTheme="minorBidi"/>
+        </w:rPr>
+        <w:t xml:space="preserve">Monday, no, </w:t>
+      </w:r>
+      <w:proofErr w:type="spellStart"/>
+      <w:r>
+        <w:rPr>
+          <w:rFonts w:asciiTheme="minorBidi" w:hAnsiTheme="minorBidi"/>
+        </w:rPr>
+        <w:t>easygoing</w:t>
+      </w:r>
+      <w:proofErr w:type="spellEnd"/>
+      <w:proofErr w:type="gramStart"/>
+      <w:r>
+        <w:rPr>
+          <w:rFonts w:asciiTheme="minorBidi" w:hAnsiTheme="minorBidi"/>
+        </w:rPr>
+        <w:t>, ?</w:t>
+      </w:r>
+      <w:proofErr w:type="gramEnd"/>
+      <w:r>
+        <w:rPr>
+          <w:rFonts w:asciiTheme="minorBidi" w:hAnsiTheme="minorBidi"/>
+        </w:rPr>
+        <w:t>), (Monday</w:t>
+      </w:r>
+      <w:proofErr w:type="gramStart"/>
+      <w:r>
+        <w:rPr>
+          <w:rFonts w:asciiTheme="minorBidi" w:hAnsiTheme="minorBidi"/>
+        </w:rPr>
+        <w:t>, ?</w:t>
+      </w:r>
+      <w:proofErr w:type="gramEnd"/>
+      <w:r>
+        <w:rPr>
+          <w:rFonts w:asciiTheme="minorBidi" w:hAnsiTheme="minorBidi"/>
+        </w:rPr>
+        <w:t xml:space="preserve">, </w:t>
+      </w:r>
+      <w:proofErr w:type="spellStart"/>
+      <w:r>
+        <w:rPr>
+          <w:rFonts w:asciiTheme="minorBidi" w:hAnsiTheme="minorBidi"/>
+        </w:rPr>
+        <w:t>easygoing</w:t>
+      </w:r>
+      <w:proofErr w:type="spellEnd"/>
+      <w:proofErr w:type="gramStart"/>
+      <w:r>
+        <w:rPr>
+          <w:rFonts w:asciiTheme="minorBidi" w:hAnsiTheme="minorBidi"/>
+        </w:rPr>
+        <w:t>, ?</w:t>
+      </w:r>
+      <w:proofErr w:type="gramEnd"/>
+      <w:r>
+        <w:rPr>
+          <w:rFonts w:asciiTheme="minorBidi" w:hAnsiTheme="minorBidi"/>
+        </w:rPr>
+        <w:t xml:space="preserve">), </w:t>
+      </w:r>
+      <w:proofErr w:type="gramStart"/>
+      <w:r>
+        <w:rPr>
+          <w:rFonts w:asciiTheme="minorBidi" w:hAnsiTheme="minorBidi"/>
+        </w:rPr>
+        <w:t>(?,</w:t>
+      </w:r>
+      <w:proofErr w:type="gramEnd"/>
+      <w:r>
+        <w:rPr>
+          <w:rFonts w:asciiTheme="minorBidi" w:hAnsiTheme="minorBidi"/>
+        </w:rPr>
+        <w:t xml:space="preserve"> no, </w:t>
+      </w:r>
+      <w:proofErr w:type="spellStart"/>
+      <w:r>
+        <w:rPr>
+          <w:rFonts w:asciiTheme="minorBidi" w:hAnsiTheme="minorBidi"/>
+        </w:rPr>
+        <w:t>easygoing</w:t>
+      </w:r>
+      <w:proofErr w:type="spellEnd"/>
+      <w:proofErr w:type="gramStart"/>
+      <w:r>
+        <w:rPr>
+          <w:rFonts w:asciiTheme="minorBidi" w:hAnsiTheme="minorBidi"/>
+        </w:rPr>
+        <w:t>, ?</w:t>
+      </w:r>
+      <w:proofErr w:type="gramEnd"/>
+      <w:r>
+        <w:rPr>
+          <w:rFonts w:asciiTheme="minorBidi" w:hAnsiTheme="minorBidi"/>
+        </w:rPr>
+        <w:t>) }</w:t>
       </w:r>
     </w:p>
     <w:p>
@@ -1995,7 +3441,10 @@
           <w:shd w:val="clear" w:color="auto" w:fill="FFFFFF"/>
         </w:rPr>
       </w:pPr>
-      <w:r>
+    </w:p>
+    <w:p>
+      <w:pPr>
+        <w:jc w:val="both"/>
         <w:rPr>
           <w:rFonts w:ascii="Arial" w:hAnsi="Arial" w:cs="Arial"/>
           <w:b/>
@@ -2005,6 +3454,31 @@
           <w:szCs w:val="24"/>
           <w:shd w:val="clear" w:color="auto" w:fill="FFFFFF"/>
         </w:rPr>
+      </w:pPr>
+    </w:p>
+    <w:p>
+      <w:pPr>
+        <w:jc w:val="both"/>
+        <w:rPr>
+          <w:rFonts w:ascii="Arial" w:hAnsi="Arial" w:cs="Arial"/>
+          <w:b/>
+          <w:bCs/>
+          <w:color w:val="1D2125"/>
+          <w:sz w:val="24"/>
+          <w:szCs w:val="24"/>
+          <w:shd w:val="clear" w:color="auto" w:fill="FFFFFF"/>
+        </w:rPr>
+      </w:pPr>
+      <w:r>
+        <w:rPr>
+          <w:rFonts w:ascii="Arial" w:hAnsi="Arial" w:cs="Arial"/>
+          <w:b/>
+          <w:bCs/>
+          <w:color w:val="1D2125"/>
+          <w:sz w:val="24"/>
+          <w:szCs w:val="24"/>
+          <w:shd w:val="clear" w:color="auto" w:fill="FFFFFF"/>
+        </w:rPr>
         <w:t>Exercise 6: Rule-Based Learning (Background)</w:t>
       </w:r>
     </w:p>
@@ -2018,14 +3492,214 @@
         <w:jc w:val="both"/>
         <w:rPr>
           <w:rFonts w:ascii="Arial" w:hAnsi="Arial" w:cs="Arial"/>
-        </w:rPr>
-      </w:pPr>
-      <w:r>
-        <w:rPr>
-          <w:rFonts w:ascii="Arial" w:hAnsi="Arial" w:cs="Arial"/>
+          <w:b/>
+          <w:bCs/>
+        </w:rPr>
+      </w:pPr>
+      <w:r>
+        <w:rPr>
+          <w:rFonts w:ascii="Arial" w:hAnsi="Arial" w:cs="Arial"/>
+          <w:b/>
+          <w:bCs/>
         </w:rPr>
         <w:t xml:space="preserve">Can a version space HD contain hypotheses that are neither in the set HS nor in the set HG? If so, how? </w:t>
       </w:r>
+    </w:p>
+    <w:p>
+      <w:pPr>
+        <w:tabs>
+          <w:tab w:val="left" w:pos="720"/>
+        </w:tabs>
+        <w:ind w:left="360"/>
+        <w:rPr>
+          <w:rFonts w:asciiTheme="minorBidi" w:hAnsiTheme="minorBidi"/>
+        </w:rPr>
+      </w:pPr>
+      <w:r>
+        <w:rPr>
+          <w:rFonts w:asciiTheme="minorBidi" w:hAnsiTheme="minorBidi"/>
+        </w:rPr>
+        <w:t xml:space="preserve">Yes, the version space </w:t>
+      </w:r>
+      <m:oMath>
+        <m:r>
+          <w:rPr>
+            <w:rFonts w:ascii="Cambria Math" w:hAnsi="Cambria Math"/>
+          </w:rPr>
+          <m:t>V</m:t>
+        </m:r>
+        <m:sSub>
+          <m:sSubPr>
+            <m:ctrlPr>
+              <w:rPr>
+                <w:rFonts w:ascii="Cambria Math" w:hAnsi="Cambria Math"/>
+              </w:rPr>
+            </m:ctrlPr>
+          </m:sSubPr>
+          <m:e>
+            <m:r>
+              <w:rPr>
+                <w:rFonts w:ascii="Cambria Math" w:hAnsi="Cambria Math"/>
+              </w:rPr>
+              <m:t>S</m:t>
+            </m:r>
+          </m:e>
+          <m:sub>
+            <m:r>
+              <w:rPr>
+                <w:rFonts w:ascii="Cambria Math" w:hAnsi="Cambria Math"/>
+              </w:rPr>
+              <m:t>H,D</m:t>
+            </m:r>
+          </m:sub>
+        </m:sSub>
+      </m:oMath>
+      <w:r>
+        <w:rPr>
+          <w:rFonts w:asciiTheme="minorBidi" w:hAnsiTheme="minorBidi"/>
+        </w:rPr>
+        <w:t xml:space="preserve">can include intermediate hypotheses that are neither in </w:t>
+      </w:r>
+      <m:oMath>
+        <m:sSub>
+          <m:sSubPr>
+            <m:ctrlPr>
+              <w:rPr>
+                <w:rFonts w:ascii="Cambria Math" w:hAnsi="Cambria Math"/>
+              </w:rPr>
+            </m:ctrlPr>
+          </m:sSubPr>
+          <m:e>
+            <m:r>
+              <w:rPr>
+                <w:rFonts w:ascii="Cambria Math" w:hAnsi="Cambria Math"/>
+              </w:rPr>
+              <m:t>S</m:t>
+            </m:r>
+          </m:e>
+          <m:sub>
+            <m:r>
+              <w:rPr>
+                <w:rFonts w:ascii="Cambria Math" w:hAnsi="Cambria Math"/>
+              </w:rPr>
+              <m:t>H</m:t>
+            </m:r>
+          </m:sub>
+        </m:sSub>
+      </m:oMath>
+      <w:r>
+        <w:rPr>
+          <w:rFonts w:asciiTheme="minorBidi" w:hAnsiTheme="minorBidi"/>
+        </w:rPr>
+        <w:t xml:space="preserve">nor </w:t>
+      </w:r>
+      <m:oMath>
+        <m:sSub>
+          <m:sSubPr>
+            <m:ctrlPr>
+              <w:rPr>
+                <w:rFonts w:ascii="Cambria Math" w:hAnsi="Cambria Math"/>
+              </w:rPr>
+            </m:ctrlPr>
+          </m:sSubPr>
+          <m:e>
+            <m:r>
+              <w:rPr>
+                <w:rFonts w:ascii="Cambria Math" w:hAnsi="Cambria Math"/>
+              </w:rPr>
+              <m:t>G</m:t>
+            </m:r>
+          </m:e>
+          <m:sub>
+            <m:r>
+              <w:rPr>
+                <w:rFonts w:ascii="Cambria Math" w:hAnsi="Cambria Math"/>
+              </w:rPr>
+              <m:t>H</m:t>
+            </m:r>
+          </m:sub>
+        </m:sSub>
+      </m:oMath>
+      <w:r>
+        <w:rPr>
+          <w:rFonts w:asciiTheme="minorBidi" w:hAnsiTheme="minorBidi"/>
+        </w:rPr>
+        <w:t xml:space="preserve">. These are hypotheses that are more general than some members of </w:t>
+      </w:r>
+      <m:oMath>
+        <m:sSub>
+          <m:sSubPr>
+            <m:ctrlPr>
+              <w:rPr>
+                <w:rFonts w:ascii="Cambria Math" w:hAnsi="Cambria Math"/>
+              </w:rPr>
+            </m:ctrlPr>
+          </m:sSubPr>
+          <m:e>
+            <m:r>
+              <w:rPr>
+                <w:rFonts w:ascii="Cambria Math" w:hAnsi="Cambria Math"/>
+              </w:rPr>
+              <m:t>S</m:t>
+            </m:r>
+          </m:e>
+          <m:sub>
+            <m:r>
+              <w:rPr>
+                <w:rFonts w:ascii="Cambria Math" w:hAnsi="Cambria Math"/>
+              </w:rPr>
+              <m:t>H</m:t>
+            </m:r>
+          </m:sub>
+        </m:sSub>
+      </m:oMath>
+      <w:r>
+        <w:rPr>
+          <w:rFonts w:asciiTheme="minorBidi" w:hAnsiTheme="minorBidi"/>
+        </w:rPr>
+        <w:t xml:space="preserve">and more specific than some members of </w:t>
+      </w:r>
+      <m:oMath>
+        <m:sSub>
+          <m:sSubPr>
+            <m:ctrlPr>
+              <w:rPr>
+                <w:rFonts w:ascii="Cambria Math" w:hAnsi="Cambria Math"/>
+              </w:rPr>
+            </m:ctrlPr>
+          </m:sSubPr>
+          <m:e>
+            <m:r>
+              <w:rPr>
+                <w:rFonts w:ascii="Cambria Math" w:hAnsi="Cambria Math"/>
+              </w:rPr>
+              <m:t>G</m:t>
+            </m:r>
+          </m:e>
+          <m:sub>
+            <m:r>
+              <w:rPr>
+                <w:rFonts w:ascii="Cambria Math" w:hAnsi="Cambria Math"/>
+              </w:rPr>
+              <m:t>H</m:t>
+            </m:r>
+          </m:sub>
+        </m:sSub>
+      </m:oMath>
+      <w:r>
+        <w:rPr>
+          <w:rFonts w:asciiTheme="minorBidi" w:hAnsiTheme="minorBidi"/>
+        </w:rPr>
+        <w:t>, and they are still consistent with the training data.</w:t>
+      </w:r>
+    </w:p>
+    <w:p>
+      <w:pPr>
+        <w:jc w:val="both"/>
+        <w:rPr>
+          <w:rFonts w:ascii="Arial" w:hAnsi="Arial" w:cs="Arial"/>
+        </w:rPr>
+      </w:pPr>
     </w:p>
     <w:p>
       <w:pPr>
@@ -2037,11 +3711,15 @@
         <w:jc w:val="both"/>
         <w:rPr>
           <w:rFonts w:ascii="Arial" w:hAnsi="Arial" w:cs="Arial"/>
-        </w:rPr>
-      </w:pPr>
-      <w:r>
-        <w:rPr>
-          <w:rFonts w:ascii="Arial" w:hAnsi="Arial" w:cs="Arial"/>
+          <w:b/>
+          <w:bCs/>
+        </w:rPr>
+      </w:pPr>
+      <w:r>
+        <w:rPr>
+          <w:rFonts w:ascii="Arial" w:hAnsi="Arial" w:cs="Arial"/>
+          <w:b/>
+          <w:bCs/>
         </w:rPr>
         <w:t>For any two hypotheses y1(), y2(), y1() ̸= y2(), from the set HS of a version space HD holds (check all that apply):</w:t>
       </w:r>
@@ -2050,11 +3728,6 @@
       <w:pPr>
         <w:pStyle w:val="ListParagraph"/>
         <w:jc w:val="center"/>
-        <w:rPr>
-          <w:rFonts w:ascii="Arial" w:hAnsi="Arial" w:cs="Arial"/>
-        </w:rPr>
-      </w:pPr>
-      <w:r>
         <w:rPr>
           <w:rFonts w:ascii="Arial" w:hAnsi="Arial" w:cs="Arial"/>
           <w:b/>
@@ -2065,43 +3738,523 @@
           <w:szCs w:val="24"/>
           <w:shd w:val="clear" w:color="auto" w:fill="FFFFFF"/>
         </w:rPr>
-        <w:lastRenderedPageBreak/>
-        <w:drawing>
-          <wp:inline distT="0" distB="0" distL="0" distR="0" wp14:anchorId="33503F72" wp14:editId="289EB7EB">
-            <wp:extent cx="2270785" cy="865061"/>
-            <wp:effectExtent l="0" t="0" r="0" b="0"/>
-            <wp:docPr id="5" name="Picture 5"/>
-            <wp:cNvGraphicFramePr>
-              <a:graphicFrameLocks xmlns:a="http://schemas.openxmlformats.org/drawingml/2006/main" noChangeAspect="1"/>
-            </wp:cNvGraphicFramePr>
-            <a:graphic xmlns:a="http://schemas.openxmlformats.org/drawingml/2006/main">
-              <a:graphicData uri="http://schemas.openxmlformats.org/drawingml/2006/picture">
-                <pic:pic xmlns:pic="http://schemas.openxmlformats.org/drawingml/2006/picture">
-                  <pic:nvPicPr>
-                    <pic:cNvPr id="1" name=""/>
-                    <pic:cNvPicPr/>
-                  </pic:nvPicPr>
-                  <pic:blipFill>
-                    <a:blip r:embed="rId10"/>
-                    <a:stretch>
-                      <a:fillRect/>
-                    </a:stretch>
-                  </pic:blipFill>
-                  <pic:spPr>
-                    <a:xfrm>
-                      <a:off x="0" y="0"/>
-                      <a:ext cx="2284929" cy="870449"/>
-                    </a:xfrm>
-                    <a:prstGeom prst="rect">
-                      <a:avLst/>
-                    </a:prstGeom>
-                  </pic:spPr>
-                </pic:pic>
-              </a:graphicData>
-            </a:graphic>
-          </wp:inline>
-        </w:drawing>
-      </w:r>
+      </w:pPr>
+    </w:p>
+    <w:p>
+      <w:pPr>
+        <w:pStyle w:val="ListParagraph"/>
+        <w:numPr>
+          <w:ilvl w:val="0"/>
+          <w:numId w:val="15"/>
+        </w:numPr>
+        <w:tabs>
+          <w:tab w:val="left" w:pos="360"/>
+        </w:tabs>
+        <w:suppressAutoHyphens/>
+        <w:autoSpaceDN w:val="0"/>
+        <w:spacing w:line="276" w:lineRule="auto"/>
+      </w:pPr>
+      <w:r>
+        <w:rPr>
+          <w:b/>
+          <w:bCs/>
+        </w:rPr>
+        <w:t xml:space="preserve">(y2() ≥g y1()) </w:t>
+      </w:r>
+      <w:r>
+        <w:rPr>
+          <w:rFonts w:ascii="Cambria Math" w:hAnsi="Cambria Math" w:cs="Cambria Math"/>
+          <w:b/>
+          <w:bCs/>
+        </w:rPr>
+        <w:t>∨</w:t>
+      </w:r>
+      <w:r>
+        <w:rPr>
+          <w:b/>
+          <w:bCs/>
+        </w:rPr>
+        <w:t xml:space="preserve"> (y1() </w:t>
+      </w:r>
+      <w:r>
+        <w:rPr>
+          <w:rFonts w:cs="Aptos"/>
+          <w:b/>
+          <w:bCs/>
+        </w:rPr>
+        <w:t>≥</w:t>
+      </w:r>
+      <w:r>
+        <w:rPr>
+          <w:b/>
+          <w:bCs/>
+        </w:rPr>
+        <w:t>g y2())</w:t>
+      </w:r>
+      <w:r>
+        <w:t xml:space="preserve"> </w:t>
+      </w:r>
+      <w:r>
+        <w:rPr>
+          <w:b/>
+          <w:bCs/>
+        </w:rPr>
+        <w:t>False.</w:t>
+      </w:r>
+      <w:r>
+        <w:br/>
+        <w:t xml:space="preserve">If one were more general than the other, the more general one could not be in </w:t>
+      </w:r>
+      <m:oMath>
+        <m:sSub>
+          <m:sSubPr>
+            <m:ctrlPr>
+              <w:rPr>
+                <w:rFonts w:ascii="Cambria Math" w:hAnsi="Cambria Math"/>
+              </w:rPr>
+            </m:ctrlPr>
+          </m:sSubPr>
+          <m:e>
+            <m:r>
+              <w:rPr>
+                <w:rFonts w:ascii="Cambria Math" w:hAnsi="Cambria Math"/>
+              </w:rPr>
+              <m:t>S</m:t>
+            </m:r>
+          </m:e>
+          <m:sub>
+            <m:r>
+              <w:rPr>
+                <w:rFonts w:ascii="Cambria Math" w:hAnsi="Cambria Math"/>
+              </w:rPr>
+              <m:t>H</m:t>
+            </m:r>
+          </m:sub>
+        </m:sSub>
+      </m:oMath>
+      <w:r>
+        <w:t xml:space="preserve">(because </w:t>
+      </w:r>
+      <m:oMath>
+        <m:sSub>
+          <m:sSubPr>
+            <m:ctrlPr>
+              <w:rPr>
+                <w:rFonts w:ascii="Cambria Math" w:hAnsi="Cambria Math"/>
+              </w:rPr>
+            </m:ctrlPr>
+          </m:sSubPr>
+          <m:e>
+            <m:r>
+              <w:rPr>
+                <w:rFonts w:ascii="Cambria Math" w:hAnsi="Cambria Math"/>
+              </w:rPr>
+              <m:t>S</m:t>
+            </m:r>
+          </m:e>
+          <m:sub>
+            <m:r>
+              <w:rPr>
+                <w:rFonts w:ascii="Cambria Math" w:hAnsi="Cambria Math"/>
+              </w:rPr>
+              <m:t>H</m:t>
+            </m:r>
+          </m:sub>
+        </m:sSub>
+      </m:oMath>
+      <w:r>
+        <w:t xml:space="preserve">contains </w:t>
+      </w:r>
+      <w:r>
+        <w:rPr>
+          <w:i/>
+          <w:iCs/>
+        </w:rPr>
+        <w:t>most specific</w:t>
+      </w:r>
+      <w:r>
+        <w:t xml:space="preserve"> consistent hypotheses). So distinct elements of </w:t>
+      </w:r>
+      <m:oMath>
+        <m:sSub>
+          <m:sSubPr>
+            <m:ctrlPr>
+              <w:rPr>
+                <w:rFonts w:ascii="Cambria Math" w:hAnsi="Cambria Math"/>
+              </w:rPr>
+            </m:ctrlPr>
+          </m:sSubPr>
+          <m:e>
+            <m:r>
+              <w:rPr>
+                <w:rFonts w:ascii="Cambria Math" w:hAnsi="Cambria Math"/>
+              </w:rPr>
+              <m:t>S</m:t>
+            </m:r>
+          </m:e>
+          <m:sub>
+            <m:r>
+              <w:rPr>
+                <w:rFonts w:ascii="Cambria Math" w:hAnsi="Cambria Math"/>
+              </w:rPr>
+              <m:t>H</m:t>
+            </m:r>
+          </m:sub>
+        </m:sSub>
+      </m:oMath>
+      <w:r>
+        <w:t>need not be comparable.</w:t>
+      </w:r>
+    </w:p>
+    <w:p>
+      <w:pPr>
+        <w:numPr>
+          <w:ilvl w:val="0"/>
+          <w:numId w:val="16"/>
+        </w:numPr>
+        <w:tabs>
+          <w:tab w:val="left" w:pos="-360"/>
+          <w:tab w:val="left" w:pos="0"/>
+        </w:tabs>
+        <w:suppressAutoHyphens/>
+        <w:autoSpaceDN w:val="0"/>
+        <w:spacing w:line="276" w:lineRule="auto"/>
+      </w:pPr>
+      <w:r>
+        <w:rPr>
+          <w:b/>
+          <w:bCs/>
+        </w:rPr>
+        <w:t xml:space="preserve">(y2() ≥g y1()) </w:t>
+      </w:r>
+      <w:r>
+        <w:rPr>
+          <w:rFonts w:ascii="Cambria Math" w:hAnsi="Cambria Math" w:cs="Cambria Math"/>
+          <w:b/>
+          <w:bCs/>
+        </w:rPr>
+        <w:t>∧</w:t>
+      </w:r>
+      <w:r>
+        <w:rPr>
+          <w:b/>
+          <w:bCs/>
+        </w:rPr>
+        <w:t xml:space="preserve"> (y1() </w:t>
+      </w:r>
+      <w:r>
+        <w:rPr>
+          <w:rFonts w:cs="Aptos"/>
+          <w:b/>
+          <w:bCs/>
+        </w:rPr>
+        <w:t>≥</w:t>
+      </w:r>
+      <w:r>
+        <w:rPr>
+          <w:b/>
+          <w:bCs/>
+        </w:rPr>
+        <w:t>g y2()) False.</w:t>
+      </w:r>
+      <w:r>
+        <w:br/>
+        <w:t xml:space="preserve">That would imply equality, contradicting </w:t>
+      </w:r>
+      <m:oMath>
+        <m:sSub>
+          <m:sSubPr>
+            <m:ctrlPr>
+              <w:rPr>
+                <w:rFonts w:ascii="Cambria Math" w:hAnsi="Cambria Math"/>
+              </w:rPr>
+            </m:ctrlPr>
+          </m:sSubPr>
+          <m:e>
+            <m:r>
+              <w:rPr>
+                <w:rFonts w:ascii="Cambria Math" w:hAnsi="Cambria Math"/>
+              </w:rPr>
+              <m:t>y</m:t>
+            </m:r>
+          </m:e>
+          <m:sub>
+            <m:r>
+              <w:rPr>
+                <w:rFonts w:ascii="Cambria Math" w:hAnsi="Cambria Math"/>
+              </w:rPr>
+              <m:t>1</m:t>
+            </m:r>
+          </m:sub>
+        </m:sSub>
+        <m:r>
+          <w:rPr>
+            <w:rFonts w:ascii="Cambria Math" w:hAnsi="Cambria Math"/>
+          </w:rPr>
+          <m:t>≠</m:t>
+        </m:r>
+        <m:sSub>
+          <m:sSubPr>
+            <m:ctrlPr>
+              <w:rPr>
+                <w:rFonts w:ascii="Cambria Math" w:hAnsi="Cambria Math"/>
+              </w:rPr>
+            </m:ctrlPr>
+          </m:sSubPr>
+          <m:e>
+            <m:r>
+              <w:rPr>
+                <w:rFonts w:ascii="Cambria Math" w:hAnsi="Cambria Math"/>
+              </w:rPr>
+              <m:t>y</m:t>
+            </m:r>
+          </m:e>
+          <m:sub>
+            <m:r>
+              <w:rPr>
+                <w:rFonts w:ascii="Cambria Math" w:hAnsi="Cambria Math"/>
+              </w:rPr>
+              <m:t>2</m:t>
+            </m:r>
+          </m:sub>
+        </m:sSub>
+      </m:oMath>
+      <w:r>
+        <w:t>.</w:t>
+      </w:r>
+    </w:p>
+    <w:p>
+      <w:pPr>
+        <w:numPr>
+          <w:ilvl w:val="0"/>
+          <w:numId w:val="16"/>
+        </w:numPr>
+        <w:tabs>
+          <w:tab w:val="left" w:pos="-360"/>
+          <w:tab w:val="left" w:pos="0"/>
+        </w:tabs>
+        <w:suppressAutoHyphens/>
+        <w:autoSpaceDN w:val="0"/>
+        <w:spacing w:line="276" w:lineRule="auto"/>
+      </w:pPr>
+      <w:r>
+        <w:rPr>
+          <w:b/>
+          <w:bCs/>
+        </w:rPr>
+        <w:t xml:space="preserve">(y2() </w:t>
+      </w:r>
+      <w:r>
+        <w:rPr>
+          <w:rFonts w:ascii="Arial" w:hAnsi="Arial"/>
+          <w:b/>
+          <w:bCs/>
+        </w:rPr>
+        <w:t≯</w:t>
+      </w:r>
+      <w:r>
+        <w:rPr>
+          <w:rFonts w:cs="Aptos"/>
+          <w:b/>
+          <w:bCs/>
+        </w:rPr>
+        <w:t>≥</w:t>
+      </w:r>
+      <w:r>
+        <w:rPr>
+          <w:b/>
+          <w:bCs/>
+        </w:rPr>
+        <w:t xml:space="preserve">g y1()) </w:t>
+      </w:r>
+      <w:r>
+        <w:rPr>
+          <w:rFonts w:ascii="Cambria Math" w:hAnsi="Cambria Math" w:cs="Cambria Math"/>
+          <w:b/>
+          <w:bCs/>
+        </w:rPr>
+        <w:t>∨</w:t>
+      </w:r>
+      <w:r>
+        <w:rPr>
+          <w:b/>
+          <w:bCs/>
+        </w:rPr>
+        <w:t xml:space="preserve"> (y1() </w:t>
+      </w:r>
+      <w:r>
+        <w:rPr>
+          <w:rFonts w:ascii="Arial" w:hAnsi="Arial"/>
+          <w:b/>
+          <w:bCs/>
+        </w:rPr>
+        <w:t≯</w:t>
+      </w:r>
+      <w:r>
+        <w:rPr>
+          <w:rFonts w:cs="Aptos"/>
+          <w:b/>
+          <w:bCs/>
+        </w:rPr>
+        <w:t>≥</w:t>
+      </w:r>
+      <w:r>
+        <w:rPr>
+          <w:b/>
+          <w:bCs/>
+        </w:rPr>
+        <w:t>g y2()) True.</w:t>
+      </w:r>
+      <w:r>
+        <w:br/>
+        <w:t>At least one of the “not more general” relations must hold (indeed in fact both hold for most cases).</w:t>
+      </w:r>
+    </w:p>
+    <w:p>
+      <w:pPr>
+        <w:numPr>
+          <w:ilvl w:val="0"/>
+          <w:numId w:val="16"/>
+        </w:numPr>
+        <w:tabs>
+          <w:tab w:val="left" w:pos="-360"/>
+          <w:tab w:val="left" w:pos="0"/>
+        </w:tabs>
+        <w:suppressAutoHyphens/>
+        <w:autoSpaceDN w:val="0"/>
+        <w:spacing w:line="276" w:lineRule="auto"/>
+      </w:pPr>
+      <w:r>
+        <w:rPr>
+          <w:b/>
+          <w:bCs/>
+        </w:rPr>
+        <w:t xml:space="preserve">(y2() </w:t>
+      </w:r>
+      <w:r>
+        <w:rPr>
+          <w:rFonts w:ascii="Arial" w:hAnsi="Arial"/>
+          <w:b/>
+          <w:bCs/>
+        </w:rPr>
+        <w:t≯</w:t>
+      </w:r>
+      <w:r>
+        <w:rPr>
+          <w:rFonts w:cs="Aptos"/>
+          <w:b/>
+          <w:bCs/>
+        </w:rPr>
+        <w:t>≥</w:t>
+      </w:r>
+      <w:r>
+        <w:rPr>
+          <w:b/>
+          <w:bCs/>
+        </w:rPr>
+        <w:t xml:space="preserve">g y1()) </w:t>
+      </w:r>
+      <w:r>
+        <w:rPr>
+          <w:rFonts w:ascii="Cambria Math" w:hAnsi="Cambria Math" w:cs="Cambria Math"/>
+          <w:b/>
+          <w:bCs/>
+        </w:rPr>
+        <w:t>∧</w:t>
+      </w:r>
+      <w:r>
+        <w:rPr>
+          <w:b/>
+          <w:bCs/>
+        </w:rPr>
+        <w:t xml:space="preserve"> (y1() </w:t>
+      </w:r>
+      <w:r>
+        <w:rPr>
+          <w:rFonts w:ascii="Arial" w:hAnsi="Arial"/>
+          <w:b/>
+          <w:bCs/>
+        </w:rPr>
+        <w:t≯</w:t>
+      </w:r>
+      <w:r>
+        <w:rPr>
+          <w:rFonts w:cs="Aptos"/>
+          <w:b/>
+          <w:bCs/>
+        </w:rPr>
+        <w:t>≥</w:t>
+      </w:r>
+      <w:r>
+        <w:rPr>
+          <w:b/>
+          <w:bCs/>
+        </w:rPr>
+        <w:t>g y2())</w:t>
+      </w:r>
+      <w:r>
+        <w:t xml:space="preserve"> </w:t>
+      </w:r>
+      <w:r>
+        <w:rPr>
+          <w:b/>
+          <w:bCs/>
+        </w:rPr>
+        <w:t>True (in general).</w:t>
+      </w:r>
+      <w:r>
+        <w:br/>
+        <w:t xml:space="preserve">Distinct members of </w:t>
+      </w:r>
+      <m:oMath>
+        <m:sSub>
+          <m:sSubPr>
+            <m:ctrlPr>
+              <w:rPr>
+                <w:rFonts w:ascii="Cambria Math" w:hAnsi="Cambria Math"/>
+              </w:rPr>
+            </m:ctrlPr>
+          </m:sSubPr>
+          <m:e>
+            <m:r>
+              <w:rPr>
+                <w:rFonts w:ascii="Cambria Math" w:hAnsi="Cambria Math"/>
+              </w:rPr>
+              <m:t>S</m:t>
+            </m:r>
+          </m:e>
+          <m:sub>
+            <m:r>
+              <w:rPr>
+                <w:rFonts w:ascii="Cambria Math" w:hAnsi="Cambria Math"/>
+              </w:rPr>
+              <m:t>H</m:t>
+            </m:r>
+          </m:sub>
+        </m:sSub>
+      </m:oMath>
+      <w:r>
+        <w:t xml:space="preserve">are typically pairwise </w:t>
+      </w:r>
+      <w:r>
+        <w:rPr>
+          <w:b/>
+          <w:bCs/>
+        </w:rPr>
+        <w:t>incomparable</w:t>
+      </w:r>
+      <w:r>
+        <w:t xml:space="preserve"> under the generality order, so neither is more general than the other.</w:t>
+      </w:r>
+    </w:p>
+    <w:p>
+      <w:pPr>
+        <w:pStyle w:val="ListParagraph"/>
+        <w:jc w:val="center"/>
+        <w:rPr>
+          <w:rFonts w:ascii="Arial" w:hAnsi="Arial" w:cs="Arial"/>
+        </w:rPr>
+      </w:pPr>
     </w:p>
     <w:p>
       <w:pPr>
@@ -2119,16 +4272,48 @@
           <w:ilvl w:val="0"/>
           <w:numId w:val="8"/>
         </w:numPr>
-        <w:rPr>
-          <w:rFonts w:ascii="Arial" w:hAnsi="Arial" w:cs="Arial"/>
-        </w:rPr>
-      </w:pPr>
-      <w:r>
-        <w:rPr>
-          <w:rFonts w:ascii="Arial" w:hAnsi="Arial" w:cs="Arial"/>
+      </w:pPr>
+      <w:r>
+        <w:rPr>
+          <w:rFonts w:ascii="Arial" w:hAnsi="Arial" w:cs="Arial"/>
+          <w:b/>
+          <w:bCs/>
         </w:rPr>
         <w:t>Which of the two algorithms Find-S and Candidate-Elimination has a stronger inductive bias? Explain your answer.</w:t>
       </w:r>
+      <w:r>
+        <w:rPr>
+          <w:rFonts w:ascii="Arial" w:hAnsi="Arial" w:cs="Arial"/>
+        </w:rPr>
+        <w:br/>
+      </w:r>
+      <w:r>
+        <w:rPr>
+          <w:rFonts w:ascii="Arial" w:hAnsi="Arial" w:cs="Arial"/>
+        </w:rPr>
+        <w:br/>
+      </w:r>
+      <w:r>
+        <w:rPr>
+          <w:rFonts w:asciiTheme="minorBidi" w:hAnsiTheme="minorBidi"/>
+        </w:rPr>
+        <w:t>Find-S has a stronger inductive bias as it picks the single most specific consistent hypothesis, ruling out many others.</w:t>
+      </w:r>
+      <w:r>
+        <w:rPr>
+          <w:rFonts w:asciiTheme="minorBidi" w:hAnsiTheme="minorBidi"/>
+        </w:rPr>
+        <w:br/>
+        <w:t>Candidate-Elimination is weaker in bias since it keeps all hypotheses consistent with the data within the version space.</w:t>
+      </w:r>
+    </w:p>
+    <w:p>
+      <w:pPr>
+        <w:pStyle w:val="ListParagraph"/>
+        <w:rPr>
+          <w:rFonts w:ascii="Arial" w:hAnsi="Arial" w:cs="Arial"/>
+        </w:rPr>
+      </w:pPr>
     </w:p>
     <w:p>
       <w:pPr>
@@ -2154,8 +4339,8 @@
       </w:pPr>
     </w:p>
     <w:sectPr>
-      <w:headerReference w:type="default" r:id="rId11"/>
-      <w:footerReference w:type="default" r:id="rId12"/>
+      <w:headerReference w:type="default" r:id="rId10"/>
+      <w:footerReference w:type="default" r:id="rId11"/>
       <w:pgSz w:w="11906" w:h="16838"/>
       <w:pgMar w:top="1440" w:right="1440" w:bottom="1440" w:left="1440" w:header="708" w:footer="708" w:gutter="0"/>
       <w:cols w:space="708"/>
@@ -2584,6 +4769,223 @@
     </w:lvl>
   </w:abstractNum>
   <w:abstractNum w:abstractNumId="2" w15:restartNumberingAfterBreak="0">
+    <w:nsid w:val="137C2062"/>
+    <w:multiLevelType w:val="multilevel"/>
+    <w:tmpl w:val="EA38E56E"/>
+    <w:lvl w:ilvl="0">
+      <w:numFmt w:val="bullet"/>
+      <w:lvlText w:val=""/>
+      <w:lvlJc w:val="left"/>
+      <w:pPr>
+        <w:ind w:left="1080" w:hanging="360"/>
+      </w:pPr>
+      <w:rPr>
+        <w:rFonts w:ascii="Symbol" w:hAnsi="Symbol"/>
+      </w:rPr>
+    </w:lvl>
+    <w:lvl w:ilvl="1">
+      <w:numFmt w:val="bullet"/>
+      <w:lvlText w:val="o"/>
+      <w:lvlJc w:val="left"/>
+      <w:pPr>
+        <w:ind w:left="1800" w:hanging="360"/>
+      </w:pPr>
+      <w:rPr>
+        <w:rFonts w:ascii="Courier New" w:hAnsi="Courier New" w:cs="Courier New"/>
+      </w:rPr>
+    </w:lvl>
+    <w:lvl w:ilvl="2">
+      <w:numFmt w:val="bullet"/>
+      <w:lvlText w:val=""/>
+      <w:lvlJc w:val="left"/>
+      <w:pPr>
+        <w:ind w:left="2520" w:hanging="360"/>
+      </w:pPr>
+      <w:rPr>
+        <w:rFonts w:ascii="Wingdings" w:hAnsi="Wingdings"/>
+      </w:rPr>
+    </w:lvl>
+    <w:lvl w:ilvl="3">
+      <w:numFmt w:val="bullet"/>
+      <w:lvlText w:val=""/>
+      <w:lvlJc w:val="left"/>
+      <w:pPr>
+        <w:ind w:left="3240" w:hanging="360"/>
+      </w:pPr>
+      <w:rPr>
+        <w:rFonts w:ascii="Symbol" w:hAnsi="Symbol"/>
+      </w:rPr>
+    </w:lvl>
+    <w:lvl w:ilvl="4">
+      <w:numFmt w:val="bullet"/>
+      <w:lvlText w:val="o"/>
+      <w:lvlJc w:val="left"/>
+      <w:pPr>
+        <w:ind w:left="3960" w:hanging="360"/>
+      </w:pPr>
+      <w:rPr>
+        <w:rFonts w:ascii="Courier New" w:hAnsi="Courier New" w:cs="Courier New"/>
+      </w:rPr>
+    </w:lvl>
+    <w:lvl w:ilvl="5">
+      <w:numFmt w:val="bullet"/>
+      <w:lvlText w:val=""/>
+      <w:lvlJc w:val="left"/>
+      <w:pPr>
+        <w:ind w:left="4680" w:hanging="360"/>
+      </w:pPr>
+      <w:rPr>
+        <w:rFonts w:ascii="Wingdings" w:hAnsi="Wingdings"/>
+      </w:rPr>
+    </w:lvl>
+    <w:lvl w:ilvl="6">
+      <w:numFmt w:val="bullet"/>
+      <w:lvlText w:val=""/>
+      <w:lvlJc w:val="left"/>
+      <w:pPr>
+        <w:ind w:left="5400" w:hanging="360"/>
+      </w:pPr>
+      <w:rPr>
+        <w:rFonts w:ascii="Symbol" w:hAnsi="Symbol"/>
+      </w:rPr>
+    </w:lvl>
+    <w:lvl w:ilvl="7">
+      <w:numFmt w:val="bullet"/>
+      <w:lvlText w:val="o"/>
+      <w:lvlJc w:val="left"/>
+      <w:pPr>
+        <w:ind w:left="6120" w:hanging="360"/>
+      </w:pPr>
+      <w:rPr>
+        <w:rFonts w:ascii="Courier New" w:hAnsi="Courier New" w:cs="Courier New"/>
+      </w:rPr>
+    </w:lvl>
+    <w:lvl w:ilvl="8">
+      <w:numFmt w:val="bullet"/>
+      <w:lvlText w:val=""/>
+      <w:lvlJc w:val="left"/>
+      <w:pPr>
+        <w:ind w:left="6840" w:hanging="360"/>
+      </w:pPr>
+      <w:rPr>
+        <w:rFonts w:ascii="Wingdings" w:hAnsi="Wingdings"/>
+      </w:rPr>
+    </w:lvl>
+  </w:abstractNum>
+  <w:abstractNum w:abstractNumId="3" w15:restartNumberingAfterBreak="0">
+    <w:nsid w:val="1D7263D8"/>
+    <w:multiLevelType w:val="multilevel"/>
+    <w:tmpl w:val="214CB11C"/>
+    <w:lvl w:ilvl="0">
+      <w:numFmt w:val="bullet"/>
+      <w:lvlText w:val=""/>
+      <w:lvlJc w:val="left"/>
+      <w:pPr>
+        <w:ind w:left="720" w:hanging="360"/>
+      </w:pPr>
+      <w:rPr>
+        <w:rFonts w:ascii="Symbol" w:hAnsi="Symbol"/>
+        <w:sz w:val="20"/>
+      </w:rPr>
+    </w:lvl>
+    <w:lvl w:ilvl="1">
+      <w:numFmt w:val="bullet"/>
+      <w:lvlText w:val="o"/>
+      <w:lvlJc w:val="left"/>
+      <w:pPr>
+        <w:ind w:left="1440" w:hanging="360"/>
+      </w:pPr>
+      <w:rPr>
+        <w:rFonts w:ascii="Courier New" w:hAnsi="Courier New"/>
+        <w:sz w:val="20"/>
+      </w:rPr>
+    </w:lvl>
+    <w:lvl w:ilvl="2">
+      <w:numFmt w:val="bullet"/>
+      <w:lvlText w:val=""/>
+      <w:lvlJc w:val="left"/>
+      <w:pPr>
+        <w:ind w:left="2160" w:hanging="360"/>
+      </w:pPr>
+      <w:rPr>
+        <w:rFonts w:ascii="Wingdings" w:hAnsi="Wingdings"/>
+        <w:sz w:val="20"/>
+      </w:rPr>
+    </w:lvl>
+    <w:lvl w:ilvl="3">
+      <w:numFmt w:val="bullet"/>
+      <w:lvlText w:val=""/>
+      <w:lvlJc w:val="left"/>
+      <w:pPr>
+        <w:ind w:left="2880" w:hanging="360"/>
+      </w:pPr>
+      <w:rPr>
+        <w:rFonts w:ascii="Wingdings" w:hAnsi="Wingdings"/>
+        <w:sz w:val="20"/>
+      </w:rPr>
+    </w:lvl>
+    <w:lvl w:ilvl="4">
+      <w:numFmt w:val="bullet"/>
+      <w:lvlText w:val=""/>
+      <w:lvlJc w:val="left"/>
+      <w:pPr>
+        <w:ind w:left="3600" w:hanging="360"/>
+      </w:pPr>
+      <w:rPr>
+        <w:rFonts w:ascii="Wingdings" w:hAnsi="Wingdings"/>
+        <w:sz w:val="20"/>
+      </w:rPr>
+    </w:lvl>
+    <w:lvl w:ilvl="5">
+      <w:numFmt w:val="bullet"/>
+      <w:lvlText w:val=""/>
+      <w:lvlJc w:val="left"/>
+      <w:pPr>
+        <w:ind w:left="4320" w:hanging="360"/>
+      </w:pPr>
+      <w:rPr>
+        <w:rFonts w:ascii="Wingdings" w:hAnsi="Wingdings"/>
+        <w:sz w:val="20"/>
+      </w:rPr>
+    </w:lvl>
+    <w:lvl w:ilvl="6">
+      <w:numFmt w:val="bullet"/>
+      <w:lvlText w:val=""/>
+      <w:lvlJc w:val="left"/>
+      <w:pPr>
+        <w:ind w:left="5040" w:hanging="360"/>
+      </w:pPr>
+      <w:rPr>
+        <w:rFonts w:ascii="Wingdings" w:hAnsi="Wingdings"/>
+        <w:sz w:val="20"/>
+      </w:rPr>
+    </w:lvl>
+    <w:lvl w:ilvl="7">
+      <w:numFmt w:val="bullet"/>
+      <w:lvlText w:val=""/>
+      <w:lvlJc w:val="left"/>
+      <w:pPr>
+        <w:ind w:left="5760" w:hanging="360"/>
+      </w:pPr>
+      <w:rPr>
+        <w:rFonts w:ascii="Wingdings" w:hAnsi="Wingdings"/>
+        <w:sz w:val="20"/>
+      </w:rPr>
+    </w:lvl>
+    <w:lvl w:ilvl="8">
+      <w:numFmt w:val="bullet"/>
+      <w:lvlText w:val=""/>
+      <w:lvlJc w:val="left"/>
+      <w:pPr>
+        <w:ind w:left="6480" w:hanging="360"/>
+      </w:pPr>
+      <w:rPr>
+        <w:rFonts w:ascii="Wingdings" w:hAnsi="Wingdings"/>
+        <w:sz w:val="20"/>
+      </w:rPr>
+    </w:lvl>
+  </w:abstractNum>
+  <w:abstractNum w:abstractNumId="4" w15:restartNumberingAfterBreak="0">
     <w:nsid w:val="2C685366"/>
     <w:multiLevelType w:val="hybridMultilevel"/>
     <w:tmpl w:val="921CB17A"/>
@@ -2669,7 +5071,7 @@
       </w:pPr>
     </w:lvl>
   </w:abstractNum>
-  <w:abstractNum w:abstractNumId="3" w15:restartNumberingAfterBreak="0">
+  <w:abstractNum w:abstractNumId="5" w15:restartNumberingAfterBreak="0">
     <w:nsid w:val="46BA08B1"/>
     <w:multiLevelType w:val="hybridMultilevel"/>
     <w:tmpl w:val="552A9926"/>
@@ -2755,7 +5157,7 @@
       </w:pPr>
     </w:lvl>
   </w:abstractNum>
-  <w:abstractNum w:abstractNumId="4" w15:restartNumberingAfterBreak="0">
+  <w:abstractNum w:abstractNumId="6" w15:restartNumberingAfterBreak="0">
     <w:nsid w:val="4AE45503"/>
     <w:multiLevelType w:val="hybridMultilevel"/>
     <w:tmpl w:val="7012F6A2"/>
@@ -2841,7 +5243,7 @@
       </w:pPr>
     </w:lvl>
   </w:abstractNum>
-  <w:abstractNum w:abstractNumId="5" w15:restartNumberingAfterBreak="0">
+  <w:abstractNum w:abstractNumId="7" w15:restartNumberingAfterBreak="0">
     <w:nsid w:val="51307809"/>
     <w:multiLevelType w:val="hybridMultilevel"/>
     <w:tmpl w:val="7012F6A2"/>
@@ -2927,7 +5329,7 @@
       </w:pPr>
     </w:lvl>
   </w:abstractNum>
-  <w:abstractNum w:abstractNumId="6" w15:restartNumberingAfterBreak="0">
+  <w:abstractNum w:abstractNumId="8" w15:restartNumberingAfterBreak="0">
     <w:nsid w:val="526A75F4"/>
     <w:multiLevelType w:val="hybridMultilevel"/>
     <w:tmpl w:val="A280A3FC"/>
@@ -3013,7 +5415,319 @@
       </w:pPr>
     </w:lvl>
   </w:abstractNum>
-  <w:abstractNum w:abstractNumId="7" w15:restartNumberingAfterBreak="0">
+  <w:abstractNum w:abstractNumId="9" w15:restartNumberingAfterBreak="0">
+    <w:nsid w:val="5A3F7221"/>
+    <w:multiLevelType w:val="multilevel"/>
+    <w:tmpl w:val="5FF0F590"/>
+    <w:lvl w:ilvl="0">
+      <w:numFmt w:val="bullet"/>
+      <w:lvlText w:val=""/>
+      <w:lvlJc w:val="left"/>
+      <w:pPr>
+        <w:ind w:left="720" w:hanging="360"/>
+      </w:pPr>
+      <w:rPr>
+        <w:rFonts w:ascii="Symbol" w:hAnsi="Symbol"/>
+        <w:sz w:val="20"/>
+      </w:rPr>
+    </w:lvl>
+    <w:lvl w:ilvl="1">
+      <w:numFmt w:val="bullet"/>
+      <w:lvlText w:val="o"/>
+      <w:lvlJc w:val="left"/>
+      <w:pPr>
+        <w:ind w:left="1440" w:hanging="360"/>
+      </w:pPr>
+      <w:rPr>
+        <w:rFonts w:ascii="Courier New" w:hAnsi="Courier New"/>
+        <w:sz w:val="20"/>
+      </w:rPr>
+    </w:lvl>
+    <w:lvl w:ilvl="2">
+      <w:numFmt w:val="bullet"/>
+      <w:lvlText w:val=""/>
+      <w:lvlJc w:val="left"/>
+      <w:pPr>
+        <w:ind w:left="2160" w:hanging="360"/>
+      </w:pPr>
+      <w:rPr>
+        <w:rFonts w:ascii="Wingdings" w:hAnsi="Wingdings"/>
+        <w:sz w:val="20"/>
+      </w:rPr>
+    </w:lvl>
+    <w:lvl w:ilvl="3">
+      <w:numFmt w:val="bullet"/>
+      <w:lvlText w:val=""/>
+      <w:lvlJc w:val="left"/>
+      <w:pPr>
+        <w:ind w:left="2880" w:hanging="360"/>
+      </w:pPr>
+      <w:rPr>
+        <w:rFonts w:ascii="Wingdings" w:hAnsi="Wingdings"/>
+        <w:sz w:val="20"/>
+      </w:rPr>
+    </w:lvl>
+    <w:lvl w:ilvl="4">
+      <w:numFmt w:val="bullet"/>
+      <w:lvlText w:val=""/>
+      <w:lvlJc w:val="left"/>
+      <w:pPr>
+        <w:ind w:left="3600" w:hanging="360"/>
+      </w:pPr>
+      <w:rPr>
+        <w:rFonts w:ascii="Wingdings" w:hAnsi="Wingdings"/>
+        <w:sz w:val="20"/>
+      </w:rPr>
+    </w:lvl>
+    <w:lvl w:ilvl="5">
+      <w:numFmt w:val="bullet"/>
+      <w:lvlText w:val=""/>
+      <w:lvlJc w:val="left"/>
+      <w:pPr>
+        <w:ind w:left="4320" w:hanging="360"/>
+      </w:pPr>
+      <w:rPr>
+        <w:rFonts w:ascii="Wingdings" w:hAnsi="Wingdings"/>
+        <w:sz w:val="20"/>
+      </w:rPr>
+    </w:lvl>
+    <w:lvl w:ilvl="6">
+      <w:numFmt w:val="bullet"/>
+      <w:lvlText w:val=""/>
+      <w:lvlJc w:val="left"/>
+      <w:pPr>
+        <w:ind w:left="5040" w:hanging="360"/>
+      </w:pPr>
+      <w:rPr>
+        <w:rFonts w:ascii="Wingdings" w:hAnsi="Wingdings"/>
+        <w:sz w:val="20"/>
+      </w:rPr>
+    </w:lvl>
+    <w:lvl w:ilvl="7">
+      <w:numFmt w:val="bullet"/>
+      <w:lvlText w:val=""/>
+      <w:lvlJc w:val="left"/>
+      <w:pPr>
+        <w:ind w:left="5760" w:hanging="360"/>
+      </w:pPr>
+      <w:rPr>
+        <w:rFonts w:ascii="Wingdings" w:hAnsi="Wingdings"/>
+        <w:sz w:val="20"/>
+      </w:rPr>
+    </w:lvl>
+    <w:lvl w:ilvl="8">
+      <w:numFmt w:val="bullet"/>
+      <w:lvlText w:val=""/>
+      <w:lvlJc w:val="left"/>
+      <w:pPr>
+        <w:ind w:left="6480" w:hanging="360"/>
+      </w:pPr>
+      <w:rPr>
+        <w:rFonts w:ascii="Wingdings" w:hAnsi="Wingdings"/>
+        <w:sz w:val="20"/>
+      </w:rPr>
+    </w:lvl>
+  </w:abstractNum>
+  <w:abstractNum w:abstractNumId="10" w15:restartNumberingAfterBreak="0">
+    <w:nsid w:val="66CB4020"/>
+    <w:multiLevelType w:val="hybridMultilevel"/>
+    <w:tmpl w:val="A9744DDC"/>
+    <w:lvl w:ilvl="0" w:tplc="0409000F">
+      <w:start w:val="1"/>
+      <w:numFmt w:val="decimal"/>
+      <w:lvlText w:val="%1."/>
+      <w:lvlJc w:val="left"/>
+      <w:pPr>
+        <w:ind w:left="810" w:hanging="360"/>
+      </w:pPr>
+    </w:lvl>
+    <w:lvl w:ilvl="1" w:tplc="04090019" w:tentative="1">
+      <w:start w:val="1"/>
+      <w:numFmt w:val="lowerLetter"/>
+      <w:lvlText w:val="%2."/>
+      <w:lvlJc w:val="left"/>
+      <w:pPr>
+        <w:ind w:left="1530" w:hanging="360"/>
+      </w:pPr>
+    </w:lvl>
+    <w:lvl w:ilvl="2" w:tplc="0409001B" w:tentative="1">
+      <w:start w:val="1"/>
+      <w:numFmt w:val="lowerRoman"/>
+      <w:lvlText w:val="%3."/>
+      <w:lvlJc w:val="right"/>
+      <w:pPr>
+        <w:ind w:left="2250" w:hanging="180"/>
+      </w:pPr>
+    </w:lvl>
+    <w:lvl w:ilvl="3" w:tplc="0409000F" w:tentative="1">
+      <w:start w:val="1"/>
+      <w:numFmt w:val="decimal"/>
+      <w:lvlText w:val="%4."/>
+      <w:lvlJc w:val="left"/>
+      <w:pPr>
+        <w:ind w:left="2970" w:hanging="360"/>
+      </w:pPr>
+    </w:lvl>
+    <w:lvl w:ilvl="4" w:tplc="04090019" w:tentative="1">
+      <w:start w:val="1"/>
+      <w:numFmt w:val="lowerLetter"/>
+      <w:lvlText w:val="%5."/>
+      <w:lvlJc w:val="left"/>
+      <w:pPr>
+        <w:ind w:left="3690" w:hanging="360"/>
+      </w:pPr>
+    </w:lvl>
+    <w:lvl w:ilvl="5" w:tplc="0409001B" w:tentative="1">
+      <w:start w:val="1"/>
+      <w:numFmt w:val="lowerRoman"/>
+      <w:lvlText w:val="%6."/>
+      <w:lvlJc w:val="right"/>
+      <w:pPr>
+        <w:ind w:left="4410" w:hanging="180"/>
+      </w:pPr>
+    </w:lvl>
+    <w:lvl w:ilvl="6" w:tplc="0409000F" w:tentative="1">
+      <w:start w:val="1"/>
+      <w:numFmt w:val="decimal"/>
+      <w:lvlText w:val="%7."/>
+      <w:lvlJc w:val="left"/>
+      <w:pPr>
+        <w:ind w:left="5130" w:hanging="360"/>
+      </w:pPr>
+    </w:lvl>
+    <w:lvl w:ilvl="7" w:tplc="04090019" w:tentative="1">
+      <w:start w:val="1"/>
+      <w:numFmt w:val="lowerLetter"/>
+      <w:lvlText w:val="%8."/>
+      <w:lvlJc w:val="left"/>
+      <w:pPr>
+        <w:ind w:left="5850" w:hanging="360"/>
+      </w:pPr>
+    </w:lvl>
+    <w:lvl w:ilvl="8" w:tplc="0409001B" w:tentative="1">
+      <w:start w:val="1"/>
+      <w:numFmt w:val="lowerRoman"/>
+      <w:lvlText w:val="%9."/>
+      <w:lvlJc w:val="right"/>
+      <w:pPr>
+        <w:ind w:left="6570" w:hanging="180"/>
+      </w:pPr>
+    </w:lvl>
+  </w:abstractNum>
+  <w:abstractNum w:abstractNumId="11" w15:restartNumberingAfterBreak="0">
+    <w:nsid w:val="688D3087"/>
+    <w:multiLevelType w:val="multilevel"/>
+    <w:tmpl w:val="D41E0168"/>
+    <w:lvl w:ilvl="0">
+      <w:numFmt w:val="bullet"/>
+      <w:lvlText w:val=""/>
+      <w:lvlJc w:val="left"/>
+      <w:pPr>
+        <w:ind w:left="1080" w:hanging="360"/>
+      </w:pPr>
+      <w:rPr>
+        <w:rFonts w:ascii="Symbol" w:hAnsi="Symbol"/>
+        <w:sz w:val="20"/>
+      </w:rPr>
+    </w:lvl>
+    <w:lvl w:ilvl="1">
+      <w:numFmt w:val="bullet"/>
+      <w:lvlText w:val="o"/>
+      <w:lvlJc w:val="left"/>
+      <w:pPr>
+        <w:ind w:left="1800" w:hanging="360"/>
+      </w:pPr>
+      <w:rPr>
+        <w:rFonts w:ascii="Courier New" w:hAnsi="Courier New"/>
+        <w:sz w:val="20"/>
+      </w:rPr>
+    </w:lvl>
+    <w:lvl w:ilvl="2">
+      <w:numFmt w:val="bullet"/>
+      <w:lvlText w:val=""/>
+      <w:lvlJc w:val="left"/>
+      <w:pPr>
+        <w:ind w:left="2520" w:hanging="360"/>
+      </w:pPr>
+      <w:rPr>
+        <w:rFonts w:ascii="Wingdings" w:hAnsi="Wingdings"/>
+        <w:sz w:val="20"/>
+      </w:rPr>
+    </w:lvl>
+    <w:lvl w:ilvl="3">
+      <w:numFmt w:val="bullet"/>
+      <w:lvlText w:val=""/>
+      <w:lvlJc w:val="left"/>
+      <w:pPr>
+        <w:ind w:left="3240" w:hanging="360"/>
+      </w:pPr>
+      <w:rPr>
+        <w:rFonts w:ascii="Wingdings" w:hAnsi="Wingdings"/>
+        <w:sz w:val="20"/>
+      </w:rPr>
+    </w:lvl>
+    <w:lvl w:ilvl="4">
+      <w:numFmt w:val="bullet"/>
+      <w:lvlText w:val=""/>
+      <w:lvlJc w:val="left"/>
+      <w:pPr>
+        <w:ind w:left="3960" w:hanging="360"/>
+      </w:pPr>
+      <w:rPr>
+        <w:rFonts w:ascii="Wingdings" w:hAnsi="Wingdings"/>
+        <w:sz w:val="20"/>
+      </w:rPr>
+    </w:lvl>
+    <w:lvl w:ilvl="5">
+      <w:numFmt w:val="bullet"/>
+      <w:lvlText w:val=""/>
+      <w:lvlJc w:val="left"/>
+      <w:pPr>
+        <w:ind w:left="4680" w:hanging="360"/>
+      </w:pPr>
+      <w:rPr>
+        <w:rFonts w:ascii="Wingdings" w:hAnsi="Wingdings"/>
+        <w:sz w:val="20"/>
+      </w:rPr>
+    </w:lvl>
+    <w:lvl w:ilvl="6">
+      <w:numFmt w:val="bullet"/>
+      <w:lvlText w:val=""/>
+      <w:lvlJc w:val="left"/>
+      <w:pPr>
+        <w:ind w:left="5400" w:hanging="360"/>
+      </w:pPr>
+      <w:rPr>
+        <w:rFonts w:ascii="Wingdings" w:hAnsi="Wingdings"/>
+        <w:sz w:val="20"/>
+      </w:rPr>
+    </w:lvl>
+    <w:lvl w:ilvl="7">
+      <w:numFmt w:val="bullet"/>
+      <w:lvlText w:val=""/>
+      <w:lvlJc w:val="left"/>
+      <w:pPr>
+        <w:ind w:left="6120" w:hanging="360"/>
+      </w:pPr>
+      <w:rPr>
+        <w:rFonts w:ascii="Wingdings" w:hAnsi="Wingdings"/>
+        <w:sz w:val="20"/>
+      </w:rPr>
+    </w:lvl>
+    <w:lvl w:ilvl="8">
+      <w:numFmt w:val="bullet"/>
+      <w:lvlText w:val=""/>
+      <w:lvlJc w:val="left"/>
+      <w:pPr>
+        <w:ind w:left="6840" w:hanging="360"/>
+      </w:pPr>
+      <w:rPr>
+        <w:rFonts w:ascii="Wingdings" w:hAnsi="Wingdings"/>
+        <w:sz w:val="20"/>
+      </w:rPr>
+    </w:lvl>
+  </w:abstractNum>
+  <w:abstractNum w:abstractNumId="12" w15:restartNumberingAfterBreak="0">
     <w:nsid w:val="6D3A2888"/>
     <w:multiLevelType w:val="hybridMultilevel"/>
     <w:tmpl w:val="2F24E7DE"/>
@@ -3099,7 +5813,7 @@
       </w:pPr>
     </w:lvl>
   </w:abstractNum>
-  <w:abstractNum w:abstractNumId="8" w15:restartNumberingAfterBreak="0">
+  <w:abstractNum w:abstractNumId="13" w15:restartNumberingAfterBreak="0">
     <w:nsid w:val="72630D42"/>
     <w:multiLevelType w:val="hybridMultilevel"/>
     <w:tmpl w:val="B2F278E8"/>
@@ -3185,11 +5899,323 @@
       </w:pPr>
     </w:lvl>
   </w:abstractNum>
+  <w:abstractNum w:abstractNumId="14" w15:restartNumberingAfterBreak="0">
+    <w:nsid w:val="7490158B"/>
+    <w:multiLevelType w:val="multilevel"/>
+    <w:tmpl w:val="4F8034E4"/>
+    <w:lvl w:ilvl="0">
+      <w:start w:val="1"/>
+      <w:numFmt w:val="decimal"/>
+      <w:lvlText w:val="%1."/>
+      <w:lvlJc w:val="left"/>
+      <w:pPr>
+        <w:ind w:left="720" w:hanging="360"/>
+      </w:pPr>
+    </w:lvl>
+    <w:lvl w:ilvl="1">
+      <w:start w:val="1"/>
+      <w:numFmt w:val="decimal"/>
+      <w:lvlText w:val="."/>
+      <w:lvlJc w:val="left"/>
+      <w:pPr>
+        <w:ind w:left="1440" w:hanging="360"/>
+      </w:pPr>
+    </w:lvl>
+    <w:lvl w:ilvl="2">
+      <w:start w:val="1"/>
+      <w:numFmt w:val="decimal"/>
+      <w:lvlText w:val="."/>
+      <w:lvlJc w:val="left"/>
+      <w:pPr>
+        <w:ind w:left="2160" w:hanging="360"/>
+      </w:pPr>
+    </w:lvl>
+    <w:lvl w:ilvl="3">
+      <w:start w:val="1"/>
+      <w:numFmt w:val="decimal"/>
+      <w:lvlText w:val="."/>
+      <w:lvlJc w:val="left"/>
+      <w:pPr>
+        <w:ind w:left="2880" w:hanging="360"/>
+      </w:pPr>
+    </w:lvl>
+    <w:lvl w:ilvl="4">
+      <w:start w:val="1"/>
+      <w:numFmt w:val="decimal"/>
+      <w:lvlText w:val="."/>
+      <w:lvlJc w:val="left"/>
+      <w:pPr>
+        <w:ind w:left="3600" w:hanging="360"/>
+      </w:pPr>
+    </w:lvl>
+    <w:lvl w:ilvl="5">
+      <w:start w:val="1"/>
+      <w:numFmt w:val="decimal"/>
+      <w:lvlText w:val="."/>
+      <w:lvlJc w:val="left"/>
+      <w:pPr>
+        <w:ind w:left="4320" w:hanging="360"/>
+      </w:pPr>
+    </w:lvl>
+    <w:lvl w:ilvl="6">
+      <w:start w:val="1"/>
+      <w:numFmt w:val="decimal"/>
+      <w:lvlText w:val="."/>
+      <w:lvlJc w:val="left"/>
+      <w:pPr>
+        <w:ind w:left="5040" w:hanging="360"/>
+      </w:pPr>
+    </w:lvl>
+    <w:lvl w:ilvl="7">
+      <w:start w:val="1"/>
+      <w:numFmt w:val="decimal"/>
+      <w:lvlText w:val="."/>
+      <w:lvlJc w:val="left"/>
+      <w:pPr>
+        <w:ind w:left="5760" w:hanging="360"/>
+      </w:pPr>
+    </w:lvl>
+    <w:lvl w:ilvl="8">
+      <w:start w:val="1"/>
+      <w:numFmt w:val="decimal"/>
+      <w:lvlText w:val="."/>
+      <w:lvlJc w:val="left"/>
+      <w:pPr>
+        <w:ind w:left="6480" w:hanging="360"/>
+      </w:pPr>
+    </w:lvl>
+  </w:abstractNum>
+  <w:abstractNum w:abstractNumId="15" w15:restartNumberingAfterBreak="0">
+    <w:nsid w:val="7B344E7A"/>
+    <w:multiLevelType w:val="multilevel"/>
+    <w:tmpl w:val="B66022E4"/>
+    <w:lvl w:ilvl="0">
+      <w:numFmt w:val="bullet"/>
+      <w:lvlText w:val=""/>
+      <w:lvlJc w:val="left"/>
+      <w:pPr>
+        <w:ind w:left="720" w:hanging="360"/>
+      </w:pPr>
+      <w:rPr>
+        <w:rFonts w:ascii="Symbol" w:hAnsi="Symbol"/>
+        <w:sz w:val="20"/>
+      </w:rPr>
+    </w:lvl>
+    <w:lvl w:ilvl="1">
+      <w:numFmt w:val="bullet"/>
+      <w:lvlText w:val="o"/>
+      <w:lvlJc w:val="left"/>
+      <w:pPr>
+        <w:ind w:left="1440" w:hanging="360"/>
+      </w:pPr>
+      <w:rPr>
+        <w:rFonts w:ascii="Courier New" w:hAnsi="Courier New"/>
+        <w:sz w:val="20"/>
+      </w:rPr>
+    </w:lvl>
+    <w:lvl w:ilvl="2">
+      <w:numFmt w:val="bullet"/>
+      <w:lvlText w:val=""/>
+      <w:lvlJc w:val="left"/>
+      <w:pPr>
+        <w:ind w:left="2160" w:hanging="360"/>
+      </w:pPr>
+      <w:rPr>
+        <w:rFonts w:ascii="Wingdings" w:hAnsi="Wingdings"/>
+        <w:sz w:val="20"/>
+      </w:rPr>
+    </w:lvl>
+    <w:lvl w:ilvl="3">
+      <w:numFmt w:val="bullet"/>
+      <w:lvlText w:val=""/>
+      <w:lvlJc w:val="left"/>
+      <w:pPr>
+        <w:ind w:left="2880" w:hanging="360"/>
+      </w:pPr>
+      <w:rPr>
+        <w:rFonts w:ascii="Wingdings" w:hAnsi="Wingdings"/>
+        <w:sz w:val="20"/>
+      </w:rPr>
+    </w:lvl>
+    <w:lvl w:ilvl="4">
+      <w:numFmt w:val="bullet"/>
+      <w:lvlText w:val=""/>
+      <w:lvlJc w:val="left"/>
+      <w:pPr>
+        <w:ind w:left="3600" w:hanging="360"/>
+      </w:pPr>
+      <w:rPr>
+        <w:rFonts w:ascii="Wingdings" w:hAnsi="Wingdings"/>
+        <w:sz w:val="20"/>
+      </w:rPr>
+    </w:lvl>
+    <w:lvl w:ilvl="5">
+      <w:numFmt w:val="bullet"/>
+      <w:lvlText w:val=""/>
+      <w:lvlJc w:val="left"/>
+      <w:pPr>
+        <w:ind w:left="4320" w:hanging="360"/>
+      </w:pPr>
+      <w:rPr>
+        <w:rFonts w:ascii="Wingdings" w:hAnsi="Wingdings"/>
+        <w:sz w:val="20"/>
+      </w:rPr>
+    </w:lvl>
+    <w:lvl w:ilvl="6">
+      <w:numFmt w:val="bullet"/>
+      <w:lvlText w:val=""/>
+      <w:lvlJc w:val="left"/>
+      <w:pPr>
+        <w:ind w:left="5040" w:hanging="360"/>
+      </w:pPr>
+      <w:rPr>
+        <w:rFonts w:ascii="Wingdings" w:hAnsi="Wingdings"/>
+        <w:sz w:val="20"/>
+      </w:rPr>
+    </w:lvl>
+    <w:lvl w:ilvl="7">
+      <w:numFmt w:val="bullet"/>
+      <w:lvlText w:val=""/>
+      <w:lvlJc w:val="left"/>
+      <w:pPr>
+        <w:ind w:left="5760" w:hanging="360"/>
+      </w:pPr>
+      <w:rPr>
+        <w:rFonts w:ascii="Wingdings" w:hAnsi="Wingdings"/>
+        <w:sz w:val="20"/>
+      </w:rPr>
+    </w:lvl>
+    <w:lvl w:ilvl="8">
+      <w:numFmt w:val="bullet"/>
+      <w:lvlText w:val=""/>
+      <w:lvlJc w:val="left"/>
+      <w:pPr>
+        <w:ind w:left="6480" w:hanging="360"/>
+      </w:pPr>
+      <w:rPr>
+        <w:rFonts w:ascii="Wingdings" w:hAnsi="Wingdings"/>
+        <w:sz w:val="20"/>
+      </w:rPr>
+    </w:lvl>
+  </w:abstractNum>
+  <w:abstractNum w:abstractNumId="16" w15:restartNumberingAfterBreak="0">
+    <w:nsid w:val="7E6A7323"/>
+    <w:multiLevelType w:val="multilevel"/>
+    <w:tmpl w:val="A2981534"/>
+    <w:lvl w:ilvl="0">
+      <w:numFmt w:val="bullet"/>
+      <w:lvlText w:val=""/>
+      <w:lvlJc w:val="left"/>
+      <w:pPr>
+        <w:ind w:left="720" w:hanging="360"/>
+      </w:pPr>
+      <w:rPr>
+        <w:rFonts w:ascii="Symbol" w:hAnsi="Symbol"/>
+        <w:sz w:val="20"/>
+      </w:rPr>
+    </w:lvl>
+    <w:lvl w:ilvl="1">
+      <w:numFmt w:val="bullet"/>
+      <w:lvlText w:val="o"/>
+      <w:lvlJc w:val="left"/>
+      <w:pPr>
+        <w:ind w:left="1440" w:hanging="360"/>
+      </w:pPr>
+      <w:rPr>
+        <w:rFonts w:ascii="Courier New" w:hAnsi="Courier New"/>
+        <w:sz w:val="20"/>
+      </w:rPr>
+    </w:lvl>
+    <w:lvl w:ilvl="2">
+      <w:numFmt w:val="bullet"/>
+      <w:lvlText w:val=""/>
+      <w:lvlJc w:val="left"/>
+      <w:pPr>
+        <w:ind w:left="2160" w:hanging="360"/>
+      </w:pPr>
+      <w:rPr>
+        <w:rFonts w:ascii="Wingdings" w:hAnsi="Wingdings"/>
+        <w:sz w:val="20"/>
+      </w:rPr>
+    </w:lvl>
+    <w:lvl w:ilvl="3">
+      <w:numFmt w:val="bullet"/>
+      <w:lvlText w:val=""/>
+      <w:lvlJc w:val="left"/>
+      <w:pPr>
+        <w:ind w:left="2880" w:hanging="360"/>
+      </w:pPr>
+      <w:rPr>
+        <w:rFonts w:ascii="Wingdings" w:hAnsi="Wingdings"/>
+        <w:sz w:val="20"/>
+      </w:rPr>
+    </w:lvl>
+    <w:lvl w:ilvl="4">
+      <w:numFmt w:val="bullet"/>
+      <w:lvlText w:val=""/>
+      <w:lvlJc w:val="left"/>
+      <w:pPr>
+        <w:ind w:left="3600" w:hanging="360"/>
+      </w:pPr>
+      <w:rPr>
+        <w:rFonts w:ascii="Wingdings" w:hAnsi="Wingdings"/>
+        <w:sz w:val="20"/>
+      </w:rPr>
+    </w:lvl>
+    <w:lvl w:ilvl="5">
+      <w:numFmt w:val="bullet"/>
+      <w:lvlText w:val=""/>
+      <w:lvlJc w:val="left"/>
+      <w:pPr>
+        <w:ind w:left="4320" w:hanging="360"/>
+      </w:pPr>
+      <w:rPr>
+        <w:rFonts w:ascii="Wingdings" w:hAnsi="Wingdings"/>
+        <w:sz w:val="20"/>
+      </w:rPr>
+    </w:lvl>
+    <w:lvl w:ilvl="6">
+      <w:numFmt w:val="bullet"/>
+      <w:lvlText w:val=""/>
+      <w:lvlJc w:val="left"/>
+      <w:pPr>
+        <w:ind w:left="5040" w:hanging="360"/>
+      </w:pPr>
+      <w:rPr>
+        <w:rFonts w:ascii="Wingdings" w:hAnsi="Wingdings"/>
+        <w:sz w:val="20"/>
+      </w:rPr>
+    </w:lvl>
+    <w:lvl w:ilvl="7">
+      <w:numFmt w:val="bullet"/>
+      <w:lvlText w:val=""/>
+      <w:lvlJc w:val="left"/>
+      <w:pPr>
+        <w:ind w:left="5760" w:hanging="360"/>
+      </w:pPr>
+      <w:rPr>
+        <w:rFonts w:ascii="Wingdings" w:hAnsi="Wingdings"/>
+        <w:sz w:val="20"/>
+      </w:rPr>
+    </w:lvl>
+    <w:lvl w:ilvl="8">
+      <w:numFmt w:val="bullet"/>
+      <w:lvlText w:val=""/>
+      <w:lvlJc w:val="left"/>
+      <w:pPr>
+        <w:ind w:left="6480" w:hanging="360"/>
+      </w:pPr>
+      <w:rPr>
+        <w:rFonts w:ascii="Wingdings" w:hAnsi="Wingdings"/>
+        <w:sz w:val="20"/>
+      </w:rPr>
+    </w:lvl>
+  </w:abstractNum>
   <w:num w:numId="1" w16cid:durableId="196046565">
-    <w:abstractNumId w:val="3"/>
+    <w:abstractNumId w:val="5"/>
   </w:num>
   <w:num w:numId="2" w16cid:durableId="1696804009">
-    <w:abstractNumId w:val="4"/>
+    <w:abstractNumId w:val="6"/>
   </w:num>
   <w:num w:numId="3" w16cid:durableId="1013655637">
     <w:abstractNumId w:val="1"/>
@@ -3198,19 +6224,43 @@
     <w:abstractNumId w:val="0"/>
   </w:num>
   <w:num w:numId="5" w16cid:durableId="1564441934">
-    <w:abstractNumId w:val="5"/>
+    <w:abstractNumId w:val="7"/>
   </w:num>
   <w:num w:numId="6" w16cid:durableId="1140221196">
-    <w:abstractNumId w:val="7"/>
+    <w:abstractNumId w:val="12"/>
   </w:num>
   <w:num w:numId="7" w16cid:durableId="1526747171">
+    <w:abstractNumId w:val="4"/>
+  </w:num>
+  <w:num w:numId="8" w16cid:durableId="2001960758">
+    <w:abstractNumId w:val="8"/>
+  </w:num>
+  <w:num w:numId="9" w16cid:durableId="1817644643">
+    <w:abstractNumId w:val="13"/>
+  </w:num>
+  <w:num w:numId="10" w16cid:durableId="1248614831">
+    <w:abstractNumId w:val="14"/>
+  </w:num>
+  <w:num w:numId="11" w16cid:durableId="459223550">
+    <w:abstractNumId w:val="9"/>
+  </w:num>
+  <w:num w:numId="12" w16cid:durableId="1973556966">
+    <w:abstractNumId w:val="16"/>
+  </w:num>
+  <w:num w:numId="13" w16cid:durableId="1724912556">
+    <w:abstractNumId w:val="15"/>
+  </w:num>
+  <w:num w:numId="14" w16cid:durableId="2056345890">
+    <w:abstractNumId w:val="3"/>
+  </w:num>
+  <w:num w:numId="15" w16cid:durableId="791094921">
     <w:abstractNumId w:val="2"/>
   </w:num>
-  <w:num w:numId="8" w16cid:durableId="2001960758">
-    <w:abstractNumId w:val="6"/>
+  <w:num w:numId="16" w16cid:durableId="420295010">
+    <w:abstractNumId w:val="11"/>
   </w:num>
-  <w:num w:numId="9" w16cid:durableId="1817644643">
-    <w:abstractNumId w:val="8"/>
+  <w:num w:numId="17" w16cid:durableId="83183646">
+    <w:abstractNumId w:val="10"/>
   </w:num>
 </w:numbering>
 </file>
@@ -3412,7 +6462,7 @@
     <w:lsdException w:name="Medium Shading 2 Accent 1" w:uiPriority="64"/>
     <w:lsdException w:name="Medium List 1 Accent 1" w:uiPriority="65"/>
     <w:lsdException w:name="Revision" w:semiHidden="1"/>
-    <w:lsdException w:name="List Paragraph" w:uiPriority="34" w:qFormat="1"/>
+    <w:lsdException w:name="List Paragraph" w:uiPriority="0" w:qFormat="1"/>
     <w:lsdException w:name="Quote" w:uiPriority="29" w:qFormat="1"/>
     <w:lsdException w:name="Intense Quote" w:uiPriority="30" w:qFormat="1"/>
     <w:lsdException w:name="Medium List 2 Accent 1" w:uiPriority="66"/>
@@ -3796,7 +6846,6 @@
   <w:style w:type="paragraph" w:styleId="ListParagraph">
     <w:name w:val="List Paragraph"/>
     <w:basedOn w:val="Normal"/>
-    <w:uiPriority w:val="34"/>
     <w:qFormat/>
     <w:rsid w:val="008828C8"/>
     <w:pPr>

</xml_diff>